<commit_message>
Update Requirement Database EX2 9818
</commit_message>
<xml_diff>
--- a/Requirements/Database/EX2.docx
+++ b/Requirements/Database/EX2.docx
@@ -1167,9 +1167,596 @@
       <w:r>
         <w:t xml:space="preserve"> </w:t>
       </w:r>
+    </w:p>
+    <w:p/>
+    <w:p>
+      <w:r>
+        <w:br w:type="page"/>
+      </w:r>
+    </w:p>
+    <w:p>
+      <w:pPr>
+        <w:rPr>
+          <w:b/>
+        </w:rPr>
+      </w:pPr>
+      <w:proofErr w:type="gramStart"/>
+      <w:r>
+        <w:rPr>
+          <w:b/>
+        </w:rPr>
+        <w:lastRenderedPageBreak/>
+        <w:t>UpdateEX2(</w:t>
+      </w:r>
+      <w:proofErr w:type="gramEnd"/>
+      <w:r>
+        <w:rPr>
+          <w:b/>
+        </w:rPr>
+        <w:t>9/8/2018)</w:t>
+      </w:r>
+    </w:p>
+    <w:p>
+      <w:r>
+        <w:t xml:space="preserve">7) </w:t>
+      </w:r>
+      <w:proofErr w:type="spellStart"/>
+      <w:r>
+        <w:t>Kiểm</w:t>
+      </w:r>
+      <w:proofErr w:type="spellEnd"/>
+      <w:r>
+        <w:t xml:space="preserve"> </w:t>
+      </w:r>
+      <w:proofErr w:type="spellStart"/>
+      <w:r>
+        <w:t>tra</w:t>
+      </w:r>
+      <w:proofErr w:type="spellEnd"/>
+      <w:r>
+        <w:t xml:space="preserve"> </w:t>
+      </w:r>
+      <w:proofErr w:type="spellStart"/>
+      <w:r>
+        <w:t>xem</w:t>
+      </w:r>
+      <w:proofErr w:type="spellEnd"/>
+      <w:r>
+        <w:t xml:space="preserve"> </w:t>
+      </w:r>
+      <w:proofErr w:type="spellStart"/>
+      <w:r>
+        <w:t>mặt</w:t>
+      </w:r>
+      <w:proofErr w:type="spellEnd"/>
+      <w:r>
+        <w:t xml:space="preserve"> </w:t>
+      </w:r>
+      <w:proofErr w:type="spellStart"/>
+      <w:r>
+        <w:t>hàng</w:t>
+      </w:r>
+      <w:proofErr w:type="spellEnd"/>
+      <w:r>
+        <w:t xml:space="preserve"> </w:t>
+      </w:r>
+      <w:proofErr w:type="spellStart"/>
+      <w:r>
+        <w:t>nào</w:t>
+      </w:r>
+      <w:proofErr w:type="spellEnd"/>
+      <w:r>
+        <w:t xml:space="preserve"> </w:t>
+      </w:r>
+      <w:proofErr w:type="spellStart"/>
+      <w:r>
+        <w:t>được</w:t>
+      </w:r>
+      <w:proofErr w:type="spellEnd"/>
+      <w:r>
+        <w:t xml:space="preserve"> </w:t>
+      </w:r>
+      <w:proofErr w:type="spellStart"/>
+      <w:r>
+        <w:t>đặt</w:t>
+      </w:r>
+      <w:proofErr w:type="spellEnd"/>
+      <w:r>
+        <w:t xml:space="preserve"> </w:t>
+      </w:r>
+      <w:proofErr w:type="spellStart"/>
+      <w:r>
+        <w:t>hàng</w:t>
+      </w:r>
+      <w:proofErr w:type="spellEnd"/>
+      <w:r>
+        <w:t xml:space="preserve"> </w:t>
+      </w:r>
+      <w:proofErr w:type="spellStart"/>
+      <w:r>
+        <w:t>nhiều</w:t>
+      </w:r>
+      <w:proofErr w:type="spellEnd"/>
+      <w:r>
+        <w:t xml:space="preserve"> </w:t>
+      </w:r>
+      <w:proofErr w:type="spellStart"/>
+      <w:r>
+        <w:t>nhất</w:t>
+      </w:r>
+      <w:proofErr w:type="spellEnd"/>
+    </w:p>
+    <w:p>
+      <w:r>
+        <w:t xml:space="preserve">8) </w:t>
+      </w:r>
+      <w:proofErr w:type="spellStart"/>
+      <w:r>
+        <w:t>Tìm</w:t>
+      </w:r>
+      <w:proofErr w:type="spellEnd"/>
+      <w:r>
+        <w:t xml:space="preserve"> </w:t>
+      </w:r>
+      <w:proofErr w:type="spellStart"/>
+      <w:r>
+        <w:t>tất</w:t>
+      </w:r>
+      <w:proofErr w:type="spellEnd"/>
+      <w:r>
+        <w:t xml:space="preserve"> </w:t>
+      </w:r>
+      <w:proofErr w:type="spellStart"/>
+      <w:r>
+        <w:t>ca</w:t>
+      </w:r>
+      <w:proofErr w:type="spellEnd"/>
+      <w:r>
+        <w:t xml:space="preserve">̉ </w:t>
+      </w:r>
+      <w:proofErr w:type="spellStart"/>
+      <w:r>
+        <w:t>mặt</w:t>
+      </w:r>
+      <w:proofErr w:type="spellEnd"/>
+      <w:r>
+        <w:t xml:space="preserve"> </w:t>
+      </w:r>
+      <w:proofErr w:type="spellStart"/>
+      <w:r>
+        <w:t>hàng</w:t>
+      </w:r>
+      <w:proofErr w:type="spellEnd"/>
+      <w:r>
+        <w:t xml:space="preserve"> </w:t>
+      </w:r>
+      <w:proofErr w:type="spellStart"/>
+      <w:r>
+        <w:t>bắt</w:t>
+      </w:r>
+      <w:proofErr w:type="spellEnd"/>
+      <w:r>
+        <w:t xml:space="preserve"> </w:t>
+      </w:r>
+      <w:proofErr w:type="spellStart"/>
+      <w:r>
+        <w:t>đầu</w:t>
+      </w:r>
+      <w:proofErr w:type="spellEnd"/>
+      <w:r>
+        <w:t xml:space="preserve"> </w:t>
+      </w:r>
+      <w:proofErr w:type="spellStart"/>
+      <w:r>
+        <w:t>bằng</w:t>
+      </w:r>
+      <w:proofErr w:type="spellEnd"/>
+      <w:r>
+        <w:t xml:space="preserve"> </w:t>
+      </w:r>
+      <w:proofErr w:type="spellStart"/>
+      <w:r>
+        <w:t>chư</w:t>
+      </w:r>
+      <w:proofErr w:type="spellEnd"/>
+      <w:r>
+        <w:t>̃ T</w:t>
+      </w:r>
+    </w:p>
+    <w:p>
+      <w:r>
+        <w:t xml:space="preserve">9) </w:t>
+      </w:r>
+      <w:proofErr w:type="spellStart"/>
+      <w:r>
+        <w:t>Thống</w:t>
+      </w:r>
+      <w:proofErr w:type="spellEnd"/>
+      <w:r>
+        <w:t xml:space="preserve"> </w:t>
+      </w:r>
+      <w:proofErr w:type="spellStart"/>
+      <w:r>
+        <w:t>kê</w:t>
+      </w:r>
+      <w:proofErr w:type="spellEnd"/>
+      <w:r>
+        <w:t xml:space="preserve"> </w:t>
+      </w:r>
+      <w:proofErr w:type="spellStart"/>
+      <w:r>
+        <w:t>các</w:t>
+      </w:r>
+      <w:proofErr w:type="spellEnd"/>
+      <w:r>
+        <w:t xml:space="preserve"> </w:t>
+      </w:r>
+      <w:proofErr w:type="spellStart"/>
+      <w:r>
+        <w:t>mặt</w:t>
+      </w:r>
+      <w:proofErr w:type="spellEnd"/>
+      <w:r>
+        <w:t xml:space="preserve"> </w:t>
+      </w:r>
+      <w:proofErr w:type="spellStart"/>
+      <w:r>
+        <w:t>hà</w:t>
+      </w:r>
+      <w:proofErr w:type="gramStart"/>
+      <w:r>
+        <w:t>ng</w:t>
+      </w:r>
+      <w:proofErr w:type="spellEnd"/>
+      <w:r>
+        <w:t xml:space="preserve">  ma</w:t>
+      </w:r>
+      <w:proofErr w:type="gramEnd"/>
+      <w:r>
+        <w:t xml:space="preserve">̀ có </w:t>
+      </w:r>
+      <w:proofErr w:type="spellStart"/>
+      <w:r>
+        <w:t>tổng</w:t>
+      </w:r>
+      <w:proofErr w:type="spellEnd"/>
+      <w:r>
+        <w:t xml:space="preserve"> </w:t>
+      </w:r>
+      <w:proofErr w:type="spellStart"/>
+      <w:r>
+        <w:t>sô</w:t>
+      </w:r>
+      <w:proofErr w:type="spellEnd"/>
+      <w:r>
+        <w:t xml:space="preserve">́ </w:t>
+      </w:r>
+      <w:proofErr w:type="spellStart"/>
+      <w:r>
+        <w:t>lượng</w:t>
+      </w:r>
+      <w:proofErr w:type="spellEnd"/>
+      <w:r>
+        <w:t xml:space="preserve"> </w:t>
+      </w:r>
+      <w:proofErr w:type="spellStart"/>
+      <w:r>
+        <w:t>đặt</w:t>
+      </w:r>
+      <w:proofErr w:type="spellEnd"/>
+      <w:r>
+        <w:t xml:space="preserve"> </w:t>
+      </w:r>
+      <w:proofErr w:type="spellStart"/>
+      <w:r>
+        <w:t>hàng</w:t>
+      </w:r>
+      <w:proofErr w:type="spellEnd"/>
+      <w:r>
+        <w:t xml:space="preserve"> </w:t>
+      </w:r>
+      <w:proofErr w:type="spellStart"/>
+      <w:r>
+        <w:t>nhiều</w:t>
+      </w:r>
+      <w:proofErr w:type="spellEnd"/>
+      <w:r>
+        <w:t xml:space="preserve"> </w:t>
+      </w:r>
+      <w:proofErr w:type="spellStart"/>
+      <w:r>
+        <w:t>hơn</w:t>
+      </w:r>
+      <w:proofErr w:type="spellEnd"/>
+      <w:r>
+        <w:t xml:space="preserve"> 1000</w:t>
+      </w:r>
+    </w:p>
+    <w:p>
+      <w:r>
+        <w:t xml:space="preserve">10) </w:t>
+      </w:r>
+      <w:proofErr w:type="spellStart"/>
+      <w:r>
+        <w:t>Tìm</w:t>
+      </w:r>
+      <w:proofErr w:type="spellEnd"/>
+      <w:r>
+        <w:t xml:space="preserve"> </w:t>
+      </w:r>
+      <w:proofErr w:type="spellStart"/>
+      <w:r>
+        <w:t>tất</w:t>
+      </w:r>
+      <w:proofErr w:type="spellEnd"/>
+      <w:r>
+        <w:t xml:space="preserve"> </w:t>
+      </w:r>
+      <w:proofErr w:type="spellStart"/>
+      <w:r>
+        <w:t>ca</w:t>
+      </w:r>
+      <w:proofErr w:type="spellEnd"/>
+      <w:r>
+        <w:t xml:space="preserve">̉ </w:t>
+      </w:r>
+      <w:proofErr w:type="spellStart"/>
+      <w:r>
+        <w:t>các</w:t>
+      </w:r>
+      <w:proofErr w:type="spellEnd"/>
+      <w:r>
+        <w:t xml:space="preserve"> </w:t>
+      </w:r>
+      <w:proofErr w:type="spellStart"/>
+      <w:r>
+        <w:t>mặt</w:t>
+      </w:r>
+      <w:proofErr w:type="spellEnd"/>
+      <w:r>
+        <w:t xml:space="preserve"> </w:t>
+      </w:r>
+      <w:proofErr w:type="spellStart"/>
+      <w:r>
+        <w:t>hàng</w:t>
+      </w:r>
+      <w:proofErr w:type="spellEnd"/>
+      <w:r>
+        <w:t xml:space="preserve"> </w:t>
+      </w:r>
+      <w:proofErr w:type="spellStart"/>
+      <w:r>
+        <w:t>đa</w:t>
+      </w:r>
+      <w:proofErr w:type="spellEnd"/>
+      <w:r>
+        <w:t xml:space="preserve">̃ </w:t>
+      </w:r>
+      <w:proofErr w:type="spellStart"/>
+      <w:r>
+        <w:t>nhập</w:t>
+      </w:r>
+      <w:proofErr w:type="spellEnd"/>
+      <w:r>
+        <w:t xml:space="preserve"> </w:t>
+      </w:r>
+      <w:proofErr w:type="spellStart"/>
+      <w:r>
+        <w:t>vê</w:t>
+      </w:r>
+      <w:proofErr w:type="spellEnd"/>
+      <w:r>
+        <w:t xml:space="preserve">̀ </w:t>
+      </w:r>
+      <w:proofErr w:type="spellStart"/>
+      <w:r>
+        <w:t>nhưng</w:t>
+      </w:r>
+      <w:proofErr w:type="spellEnd"/>
+      <w:r>
+        <w:t xml:space="preserve"> </w:t>
+      </w:r>
+      <w:proofErr w:type="spellStart"/>
+      <w:r>
+        <w:t>chưa</w:t>
+      </w:r>
+      <w:proofErr w:type="spellEnd"/>
+      <w:r>
+        <w:t xml:space="preserve"> </w:t>
+      </w:r>
+      <w:proofErr w:type="spellStart"/>
+      <w:r>
+        <w:t>xuất</w:t>
+      </w:r>
+      <w:proofErr w:type="spellEnd"/>
+      <w:r>
+        <w:t xml:space="preserve"> </w:t>
+      </w:r>
+    </w:p>
+    <w:p>
+      <w:r>
+        <w:t xml:space="preserve">10) </w:t>
+      </w:r>
+      <w:proofErr w:type="spellStart"/>
+      <w:r>
+        <w:t>Tìm</w:t>
+      </w:r>
+      <w:proofErr w:type="spellEnd"/>
+      <w:r>
+        <w:t xml:space="preserve"> </w:t>
+      </w:r>
+      <w:proofErr w:type="spellStart"/>
+      <w:r>
+        <w:t>tất</w:t>
+      </w:r>
+      <w:proofErr w:type="spellEnd"/>
+      <w:r>
+        <w:t xml:space="preserve"> </w:t>
+      </w:r>
+      <w:proofErr w:type="spellStart"/>
+      <w:r>
+        <w:t>ca</w:t>
+      </w:r>
+      <w:proofErr w:type="spellEnd"/>
+      <w:r>
+        <w:t xml:space="preserve">̉ </w:t>
+      </w:r>
+      <w:proofErr w:type="spellStart"/>
+      <w:r>
+        <w:t>các</w:t>
+      </w:r>
+      <w:proofErr w:type="spellEnd"/>
+      <w:r>
+        <w:t xml:space="preserve"> </w:t>
+      </w:r>
+      <w:proofErr w:type="spellStart"/>
+      <w:r>
+        <w:t>mặt</w:t>
+      </w:r>
+      <w:proofErr w:type="spellEnd"/>
+      <w:r>
+        <w:t xml:space="preserve"> </w:t>
+      </w:r>
+      <w:proofErr w:type="spellStart"/>
+      <w:r>
+        <w:t>hàn</w:t>
+      </w:r>
+      <w:r>
+        <w:t>g</w:t>
+      </w:r>
+      <w:proofErr w:type="spellEnd"/>
+      <w:r>
+        <w:t xml:space="preserve"> </w:t>
+      </w:r>
+      <w:proofErr w:type="spellStart"/>
+      <w:r>
+        <w:t>đa</w:t>
+      </w:r>
+      <w:proofErr w:type="spellEnd"/>
+      <w:r>
+        <w:t xml:space="preserve">̃ </w:t>
+      </w:r>
+      <w:proofErr w:type="spellStart"/>
+      <w:r>
+        <w:t>nhập</w:t>
+      </w:r>
+      <w:proofErr w:type="spellEnd"/>
+      <w:r>
+        <w:t xml:space="preserve"> </w:t>
+      </w:r>
+      <w:proofErr w:type="spellStart"/>
+      <w:r>
+        <w:t>vê</w:t>
+      </w:r>
+      <w:proofErr w:type="spellEnd"/>
+      <w:r>
+        <w:t xml:space="preserve">̀ </w:t>
+      </w:r>
+      <w:proofErr w:type="spellStart"/>
+      <w:r>
+        <w:t>va</w:t>
+      </w:r>
+      <w:proofErr w:type="spellEnd"/>
+      <w:r>
+        <w:t xml:space="preserve">̀ </w:t>
+      </w:r>
+      <w:proofErr w:type="spellStart"/>
+      <w:r>
+        <w:t>đa</w:t>
+      </w:r>
+      <w:proofErr w:type="spellEnd"/>
+      <w:r>
+        <w:t xml:space="preserve">̃ </w:t>
+      </w:r>
+      <w:proofErr w:type="spellStart"/>
+      <w:r>
+        <w:t>xuất</w:t>
+      </w:r>
+      <w:proofErr w:type="spellEnd"/>
+      <w:r>
+        <w:t xml:space="preserve"> </w:t>
+      </w:r>
+    </w:p>
+    <w:p/>
+    <w:p>
+      <w:r>
+        <w:rPr>
+          <w:b/>
+        </w:rPr>
+        <w:t>Note</w:t>
+      </w:r>
+      <w:r>
+        <w:t>:</w:t>
+      </w:r>
+      <w:r>
+        <w:rPr>
+          <w:color w:val="FF0000"/>
+        </w:rPr>
+        <w:t xml:space="preserve"> </w:t>
+      </w:r>
+      <w:proofErr w:type="spellStart"/>
+      <w:r>
+        <w:t>Xư</w:t>
+      </w:r>
+      <w:proofErr w:type="spellEnd"/>
+      <w:r>
+        <w:t xml:space="preserve">̉ </w:t>
+      </w:r>
+      <w:proofErr w:type="spellStart"/>
+      <w:r>
+        <w:t>ly</w:t>
+      </w:r>
+      <w:proofErr w:type="spellEnd"/>
+      <w:r>
+        <w:t xml:space="preserve">́ </w:t>
+      </w:r>
+      <w:proofErr w:type="spellStart"/>
+      <w:r>
+        <w:t>va</w:t>
+      </w:r>
+      <w:proofErr w:type="spellEnd"/>
+      <w:r>
+        <w:t xml:space="preserve">̀ </w:t>
+      </w:r>
+      <w:proofErr w:type="spellStart"/>
+      <w:r>
+        <w:t>gửi</w:t>
+      </w:r>
+      <w:proofErr w:type="spellEnd"/>
+      <w:r>
+        <w:t xml:space="preserve"> </w:t>
+      </w:r>
+      <w:proofErr w:type="spellStart"/>
+      <w:r>
+        <w:t>bài</w:t>
+      </w:r>
+      <w:proofErr w:type="spellEnd"/>
+      <w:r>
+        <w:t xml:space="preserve"> </w:t>
+      </w:r>
+      <w:proofErr w:type="spellStart"/>
+      <w:r>
+        <w:t>trước</w:t>
+      </w:r>
+      <w:proofErr w:type="spellEnd"/>
+      <w:r>
+        <w:t xml:space="preserve"> 17h30 </w:t>
+      </w:r>
+      <w:proofErr w:type="spellStart"/>
+      <w:r>
+        <w:t>ngày</w:t>
+      </w:r>
+      <w:proofErr w:type="spellEnd"/>
+      <w:r>
+        <w:t xml:space="preserve"> 9/8/2018</w:t>
+      </w:r>
+      <w:r>
+        <w:t xml:space="preserve"> </w:t>
+      </w:r>
       <w:bookmarkStart w:id="0" w:name="_GoBack"/>
       <w:bookmarkEnd w:id="0"/>
     </w:p>
+    <w:p/>
     <w:sectPr>
       <w:pgSz w:w="12240" w:h="15840"/>
       <w:pgMar w:top="1440" w:right="1440" w:bottom="270" w:left="1440" w:header="720" w:footer="0" w:gutter="0"/>

</xml_diff>

<commit_message>
Update Requirement EX2 81018
</commit_message>
<xml_diff>
--- a/Requirements/Database/EX2.docx
+++ b/Requirements/Database/EX2.docx
@@ -1619,10 +1619,7 @@
       </w:r>
       <w:proofErr w:type="spellStart"/>
       <w:r>
-        <w:t>hàn</w:t>
-      </w:r>
-      <w:r>
-        <w:t>g</w:t>
+        <w:t>hàng</w:t>
       </w:r>
       <w:proofErr w:type="spellEnd"/>
       <w:r>
@@ -1753,10 +1750,1320 @@
       <w:r>
         <w:t xml:space="preserve"> </w:t>
       </w:r>
+    </w:p>
+    <w:p>
+      <w:pPr>
+        <w:rPr>
+          <w:b/>
+        </w:rPr>
+      </w:pPr>
+      <w:proofErr w:type="spellStart"/>
+      <w:r>
+        <w:rPr>
+          <w:b/>
+        </w:rPr>
+        <w:t>Upddate</w:t>
+      </w:r>
+      <w:proofErr w:type="spellEnd"/>
+      <w:r>
+        <w:rPr>
+          <w:b/>
+        </w:rPr>
+        <w:t xml:space="preserve"> </w:t>
+      </w:r>
+      <w:proofErr w:type="gramStart"/>
+      <w:r>
+        <w:rPr>
+          <w:b/>
+        </w:rPr>
+        <w:t>EX2(</w:t>
+      </w:r>
+      <w:proofErr w:type="gramEnd"/>
+      <w:r>
+        <w:rPr>
+          <w:b/>
+        </w:rPr>
+        <w:t>10/8/2018)</w:t>
+      </w:r>
+    </w:p>
+    <w:p>
+      <w:r>
+        <w:t xml:space="preserve">11) </w:t>
+      </w:r>
+      <w:proofErr w:type="spellStart"/>
+      <w:r>
+        <w:t>Tạo</w:t>
+      </w:r>
+      <w:proofErr w:type="spellEnd"/>
+      <w:r>
+        <w:t xml:space="preserve"> </w:t>
+      </w:r>
+      <w:proofErr w:type="spellStart"/>
+      <w:r>
+        <w:t>bảng</w:t>
+      </w:r>
+      <w:proofErr w:type="spellEnd"/>
+      <w:r>
+        <w:t xml:space="preserve"> </w:t>
+      </w:r>
+      <w:proofErr w:type="spellStart"/>
+      <w:r>
+        <w:t>tồn</w:t>
+      </w:r>
+      <w:proofErr w:type="spellEnd"/>
+      <w:r>
+        <w:t xml:space="preserve"> </w:t>
+      </w:r>
+      <w:proofErr w:type="spellStart"/>
+      <w:r>
+        <w:t>kho</w:t>
+      </w:r>
+      <w:proofErr w:type="spellEnd"/>
+      <w:r>
+        <w:t xml:space="preserve"> </w:t>
+      </w:r>
+      <w:proofErr w:type="spellStart"/>
+      <w:r>
+        <w:t>với</w:t>
+      </w:r>
+      <w:proofErr w:type="spellEnd"/>
+      <w:r>
+        <w:t xml:space="preserve"> </w:t>
+      </w:r>
+      <w:proofErr w:type="spellStart"/>
+      <w:r>
+        <w:t>các</w:t>
+      </w:r>
+      <w:proofErr w:type="spellEnd"/>
+      <w:r>
+        <w:t xml:space="preserve"> </w:t>
+      </w:r>
+      <w:proofErr w:type="spellStart"/>
+      <w:r>
+        <w:t>cột</w:t>
+      </w:r>
+      <w:proofErr w:type="spellEnd"/>
+      <w:r>
+        <w:t xml:space="preserve"> </w:t>
+      </w:r>
+      <w:proofErr w:type="spellStart"/>
+      <w:r>
+        <w:t>sau</w:t>
+      </w:r>
+      <w:proofErr w:type="spellEnd"/>
+      <w:r>
+        <w:t>:</w:t>
+      </w:r>
+    </w:p>
+    <w:tbl>
+      <w:tblPr>
+        <w:tblW w:w="9697" w:type="dxa"/>
+        <w:tblInd w:w="168" w:type="dxa"/>
+        <w:tblBorders>
+          <w:top w:val="single" w:sz="4" w:space="0" w:color="auto"/>
+          <w:left w:val="single" w:sz="4" w:space="0" w:color="auto"/>
+          <w:bottom w:val="single" w:sz="4" w:space="0" w:color="auto"/>
+          <w:right w:val="single" w:sz="4" w:space="0" w:color="auto"/>
+          <w:insideH w:val="single" w:sz="4" w:space="0" w:color="auto"/>
+          <w:insideV w:val="single" w:sz="4" w:space="0" w:color="auto"/>
+        </w:tblBorders>
+        <w:tblLook w:val="0000" w:firstRow="0" w:lastRow="0" w:firstColumn="0" w:lastColumn="0" w:noHBand="0" w:noVBand="0"/>
+      </w:tblPr>
+      <w:tblGrid>
+        <w:gridCol w:w="4734"/>
+        <w:gridCol w:w="2718"/>
+        <w:gridCol w:w="2245"/>
+      </w:tblGrid>
+      <w:tr>
+        <w:tblPrEx>
+          <w:tblCellMar>
+            <w:top w:w="0" w:type="dxa"/>
+            <w:bottom w:w="0" w:type="dxa"/>
+          </w:tblCellMar>
+        </w:tblPrEx>
+        <w:trPr>
+          <w:trHeight w:val="1142"/>
+        </w:trPr>
+        <w:tc>
+          <w:tcPr>
+            <w:tcW w:w="4734" w:type="dxa"/>
+          </w:tcPr>
+          <w:p>
+            <w:proofErr w:type="spellStart"/>
+            <w:r>
+              <w:t>Tên</w:t>
+            </w:r>
+            <w:proofErr w:type="spellEnd"/>
+            <w:r>
+              <w:t xml:space="preserve"> </w:t>
+            </w:r>
+            <w:proofErr w:type="spellStart"/>
+            <w:r>
+              <w:t>Trường</w:t>
+            </w:r>
+            <w:proofErr w:type="spellEnd"/>
+          </w:p>
+        </w:tc>
+        <w:tc>
+          <w:tcPr>
+            <w:tcW w:w="2718" w:type="dxa"/>
+          </w:tcPr>
+          <w:p>
+            <w:proofErr w:type="spellStart"/>
+            <w:r>
+              <w:t>Mô</w:t>
+            </w:r>
+            <w:proofErr w:type="spellEnd"/>
+            <w:r>
+              <w:t xml:space="preserve"> tả</w:t>
+            </w:r>
+          </w:p>
+        </w:tc>
+        <w:tc>
+          <w:tcPr>
+            <w:tcW w:w="2245" w:type="dxa"/>
+          </w:tcPr>
+          <w:p>
+            <w:proofErr w:type="spellStart"/>
+            <w:r>
+              <w:t>Kiểu</w:t>
+            </w:r>
+            <w:proofErr w:type="spellEnd"/>
+            <w:r>
+              <w:t xml:space="preserve"> </w:t>
+            </w:r>
+            <w:proofErr w:type="spellStart"/>
+            <w:r>
+              <w:t>dư</w:t>
+            </w:r>
+            <w:proofErr w:type="spellEnd"/>
+            <w:r>
+              <w:t xml:space="preserve">̃ </w:t>
+            </w:r>
+            <w:proofErr w:type="spellStart"/>
+            <w:r>
+              <w:t>liệu</w:t>
+            </w:r>
+            <w:proofErr w:type="spellEnd"/>
+          </w:p>
+        </w:tc>
+      </w:tr>
+      <w:tr>
+        <w:tblPrEx>
+          <w:tblCellMar>
+            <w:top w:w="0" w:type="dxa"/>
+            <w:bottom w:w="0" w:type="dxa"/>
+          </w:tblCellMar>
+        </w:tblPrEx>
+        <w:trPr>
+          <w:trHeight w:val="593"/>
+        </w:trPr>
+        <w:tc>
+          <w:tcPr>
+            <w:tcW w:w="4734" w:type="dxa"/>
+          </w:tcPr>
+          <w:p>
+            <w:pPr>
+              <w:rPr>
+                <w:b/>
+                <w:u w:val="single"/>
+              </w:rPr>
+            </w:pPr>
+            <w:proofErr w:type="spellStart"/>
+            <w:r>
+              <w:rPr>
+                <w:b/>
+                <w:u w:val="single"/>
+              </w:rPr>
+              <w:t>NamThang</w:t>
+            </w:r>
+            <w:proofErr w:type="spellEnd"/>
+          </w:p>
+        </w:tc>
+        <w:tc>
+          <w:tcPr>
+            <w:tcW w:w="2718" w:type="dxa"/>
+          </w:tcPr>
+          <w:p>
+            <w:proofErr w:type="spellStart"/>
+            <w:r>
+              <w:t>Năm</w:t>
+            </w:r>
+            <w:proofErr w:type="spellEnd"/>
+            <w:r>
+              <w:t xml:space="preserve"> </w:t>
+            </w:r>
+            <w:proofErr w:type="spellStart"/>
+            <w:r>
+              <w:t>Tháng</w:t>
+            </w:r>
+            <w:proofErr w:type="spellEnd"/>
+          </w:p>
+        </w:tc>
+        <w:tc>
+          <w:tcPr>
+            <w:tcW w:w="2245" w:type="dxa"/>
+          </w:tcPr>
+          <w:p>
+            <w:r>
+              <w:t>Char</w:t>
+            </w:r>
+          </w:p>
+        </w:tc>
+      </w:tr>
+      <w:tr>
+        <w:tblPrEx>
+          <w:tblCellMar>
+            <w:top w:w="0" w:type="dxa"/>
+            <w:bottom w:w="0" w:type="dxa"/>
+          </w:tblCellMar>
+        </w:tblPrEx>
+        <w:trPr>
+          <w:trHeight w:val="467"/>
+        </w:trPr>
+        <w:tc>
+          <w:tcPr>
+            <w:tcW w:w="4734" w:type="dxa"/>
+          </w:tcPr>
+          <w:p>
+            <w:pPr>
+              <w:rPr>
+                <w:b/>
+                <w:u w:val="single"/>
+              </w:rPr>
+            </w:pPr>
+            <w:proofErr w:type="spellStart"/>
+            <w:r>
+              <w:rPr>
+                <w:b/>
+                <w:u w:val="single"/>
+              </w:rPr>
+              <w:t>MaVattu</w:t>
+            </w:r>
+            <w:proofErr w:type="spellEnd"/>
+          </w:p>
+        </w:tc>
+        <w:tc>
+          <w:tcPr>
+            <w:tcW w:w="2718" w:type="dxa"/>
+          </w:tcPr>
+          <w:p>
+            <w:r>
+              <w:t xml:space="preserve">Mã </w:t>
+            </w:r>
+            <w:proofErr w:type="spellStart"/>
+            <w:r>
+              <w:t>vật</w:t>
+            </w:r>
+            <w:proofErr w:type="spellEnd"/>
+            <w:r>
+              <w:t xml:space="preserve"> </w:t>
+            </w:r>
+            <w:proofErr w:type="spellStart"/>
+            <w:r>
+              <w:t>tư</w:t>
+            </w:r>
+            <w:proofErr w:type="spellEnd"/>
+          </w:p>
+        </w:tc>
+        <w:tc>
+          <w:tcPr>
+            <w:tcW w:w="2245" w:type="dxa"/>
+          </w:tcPr>
+          <w:p>
+            <w:r>
+              <w:t>Char</w:t>
+            </w:r>
+          </w:p>
+        </w:tc>
+      </w:tr>
+      <w:tr>
+        <w:tblPrEx>
+          <w:tblCellMar>
+            <w:top w:w="0" w:type="dxa"/>
+            <w:bottom w:w="0" w:type="dxa"/>
+          </w:tblCellMar>
+        </w:tblPrEx>
+        <w:trPr>
+          <w:trHeight w:val="593"/>
+        </w:trPr>
+        <w:tc>
+          <w:tcPr>
+            <w:tcW w:w="4734" w:type="dxa"/>
+          </w:tcPr>
+          <w:p>
+            <w:proofErr w:type="spellStart"/>
+            <w:r>
+              <w:t>SLDau</w:t>
+            </w:r>
+            <w:proofErr w:type="spellEnd"/>
+          </w:p>
+        </w:tc>
+        <w:tc>
+          <w:tcPr>
+            <w:tcW w:w="2718" w:type="dxa"/>
+          </w:tcPr>
+          <w:p>
+            <w:proofErr w:type="spellStart"/>
+            <w:r>
+              <w:t>Sô</w:t>
+            </w:r>
+            <w:proofErr w:type="spellEnd"/>
+            <w:r>
+              <w:t xml:space="preserve">́ </w:t>
+            </w:r>
+            <w:proofErr w:type="spellStart"/>
+            <w:r>
+              <w:t>lượng</w:t>
+            </w:r>
+            <w:proofErr w:type="spellEnd"/>
+            <w:r>
+              <w:t xml:space="preserve">  </w:t>
+            </w:r>
+            <w:proofErr w:type="spellStart"/>
+            <w:r>
+              <w:t>tồn</w:t>
+            </w:r>
+            <w:proofErr w:type="spellEnd"/>
+            <w:r>
+              <w:t xml:space="preserve"> </w:t>
+            </w:r>
+            <w:proofErr w:type="spellStart"/>
+            <w:r>
+              <w:t>đầu</w:t>
+            </w:r>
+            <w:proofErr w:type="spellEnd"/>
+            <w:r>
+              <w:t xml:space="preserve"> </w:t>
+            </w:r>
+            <w:proofErr w:type="spellStart"/>
+            <w:r>
+              <w:t>ky</w:t>
+            </w:r>
+            <w:proofErr w:type="spellEnd"/>
+            <w:r>
+              <w:t>̀</w:t>
+            </w:r>
+          </w:p>
+        </w:tc>
+        <w:tc>
+          <w:tcPr>
+            <w:tcW w:w="2245" w:type="dxa"/>
+          </w:tcPr>
+          <w:p>
+            <w:proofErr w:type="spellStart"/>
+            <w:r>
+              <w:t>Int</w:t>
+            </w:r>
+            <w:proofErr w:type="spellEnd"/>
+          </w:p>
+        </w:tc>
+      </w:tr>
+      <w:tr>
+        <w:tblPrEx>
+          <w:tblCellMar>
+            <w:top w:w="0" w:type="dxa"/>
+            <w:bottom w:w="0" w:type="dxa"/>
+          </w:tblCellMar>
+        </w:tblPrEx>
+        <w:trPr>
+          <w:trHeight w:val="620"/>
+        </w:trPr>
+        <w:tc>
+          <w:tcPr>
+            <w:tcW w:w="4734" w:type="dxa"/>
+          </w:tcPr>
+          <w:p>
+            <w:proofErr w:type="spellStart"/>
+            <w:r>
+              <w:t>TongSLNhap</w:t>
+            </w:r>
+            <w:proofErr w:type="spellEnd"/>
+          </w:p>
+        </w:tc>
+        <w:tc>
+          <w:tcPr>
+            <w:tcW w:w="2718" w:type="dxa"/>
+          </w:tcPr>
+          <w:p>
+            <w:proofErr w:type="spellStart"/>
+            <w:r>
+              <w:t>Tổng</w:t>
+            </w:r>
+            <w:proofErr w:type="spellEnd"/>
+            <w:r>
+              <w:t xml:space="preserve"> </w:t>
+            </w:r>
+            <w:proofErr w:type="spellStart"/>
+            <w:r>
+              <w:t>sô</w:t>
+            </w:r>
+            <w:proofErr w:type="spellEnd"/>
+            <w:r>
+              <w:t xml:space="preserve">́ </w:t>
+            </w:r>
+            <w:proofErr w:type="spellStart"/>
+            <w:r>
+              <w:t>lượng</w:t>
+            </w:r>
+            <w:proofErr w:type="spellEnd"/>
+            <w:r>
+              <w:t xml:space="preserve"> </w:t>
+            </w:r>
+            <w:proofErr w:type="spellStart"/>
+            <w:r>
+              <w:t>nhập</w:t>
+            </w:r>
+            <w:proofErr w:type="spellEnd"/>
+          </w:p>
+        </w:tc>
+        <w:tc>
+          <w:tcPr>
+            <w:tcW w:w="2245" w:type="dxa"/>
+          </w:tcPr>
+          <w:p>
+            <w:proofErr w:type="spellStart"/>
+            <w:r>
+              <w:t>Int</w:t>
+            </w:r>
+            <w:proofErr w:type="spellEnd"/>
+          </w:p>
+        </w:tc>
+      </w:tr>
+      <w:tr>
+        <w:tblPrEx>
+          <w:tblCellMar>
+            <w:top w:w="0" w:type="dxa"/>
+            <w:bottom w:w="0" w:type="dxa"/>
+          </w:tblCellMar>
+        </w:tblPrEx>
+        <w:trPr>
+          <w:trHeight w:val="530"/>
+        </w:trPr>
+        <w:tc>
+          <w:tcPr>
+            <w:tcW w:w="4734" w:type="dxa"/>
+          </w:tcPr>
+          <w:p>
+            <w:proofErr w:type="spellStart"/>
+            <w:r>
+              <w:t>TôngSLXuat</w:t>
+            </w:r>
+            <w:proofErr w:type="spellEnd"/>
+          </w:p>
+        </w:tc>
+        <w:tc>
+          <w:tcPr>
+            <w:tcW w:w="2718" w:type="dxa"/>
+          </w:tcPr>
+          <w:p>
+            <w:proofErr w:type="spellStart"/>
+            <w:r>
+              <w:t>Tổng</w:t>
+            </w:r>
+            <w:proofErr w:type="spellEnd"/>
+            <w:r>
+              <w:t xml:space="preserve"> </w:t>
+            </w:r>
+            <w:proofErr w:type="spellStart"/>
+            <w:r>
+              <w:t>sô</w:t>
+            </w:r>
+            <w:proofErr w:type="spellEnd"/>
+            <w:r>
+              <w:t xml:space="preserve">́ </w:t>
+            </w:r>
+            <w:proofErr w:type="spellStart"/>
+            <w:r>
+              <w:t>lượng</w:t>
+            </w:r>
+            <w:proofErr w:type="spellEnd"/>
+            <w:r>
+              <w:t xml:space="preserve"> </w:t>
+            </w:r>
+            <w:proofErr w:type="spellStart"/>
+            <w:r>
+              <w:t>xuất</w:t>
+            </w:r>
+            <w:proofErr w:type="spellEnd"/>
+          </w:p>
+        </w:tc>
+        <w:tc>
+          <w:tcPr>
+            <w:tcW w:w="2245" w:type="dxa"/>
+          </w:tcPr>
+          <w:p>
+            <w:proofErr w:type="spellStart"/>
+            <w:r>
+              <w:t>Int</w:t>
+            </w:r>
+            <w:proofErr w:type="spellEnd"/>
+          </w:p>
+        </w:tc>
+      </w:tr>
+      <w:tr>
+        <w:tblPrEx>
+          <w:tblCellMar>
+            <w:top w:w="0" w:type="dxa"/>
+            <w:bottom w:w="0" w:type="dxa"/>
+          </w:tblCellMar>
+        </w:tblPrEx>
+        <w:trPr>
+          <w:trHeight w:val="530"/>
+        </w:trPr>
+        <w:tc>
+          <w:tcPr>
+            <w:tcW w:w="4734" w:type="dxa"/>
+          </w:tcPr>
+          <w:p>
+            <w:proofErr w:type="spellStart"/>
+            <w:r>
+              <w:t>SLCuoi</w:t>
+            </w:r>
+            <w:proofErr w:type="spellEnd"/>
+          </w:p>
+        </w:tc>
+        <w:tc>
+          <w:tcPr>
+            <w:tcW w:w="2718" w:type="dxa"/>
+          </w:tcPr>
+          <w:p>
+            <w:proofErr w:type="spellStart"/>
+            <w:r>
+              <w:t>Sô</w:t>
+            </w:r>
+            <w:proofErr w:type="spellEnd"/>
+            <w:r>
+              <w:t xml:space="preserve">́ </w:t>
+            </w:r>
+            <w:proofErr w:type="spellStart"/>
+            <w:r>
+              <w:t>lượng</w:t>
+            </w:r>
+            <w:proofErr w:type="spellEnd"/>
+            <w:r>
+              <w:t xml:space="preserve"> </w:t>
+            </w:r>
+            <w:proofErr w:type="spellStart"/>
+            <w:r>
+              <w:t>tồn</w:t>
+            </w:r>
+            <w:proofErr w:type="spellEnd"/>
+            <w:r>
+              <w:t xml:space="preserve"> </w:t>
+            </w:r>
+            <w:proofErr w:type="spellStart"/>
+            <w:r>
+              <w:t>cuối</w:t>
+            </w:r>
+            <w:proofErr w:type="spellEnd"/>
+            <w:r>
+              <w:t xml:space="preserve"> </w:t>
+            </w:r>
+            <w:proofErr w:type="spellStart"/>
+            <w:r>
+              <w:t>ky</w:t>
+            </w:r>
+            <w:proofErr w:type="spellEnd"/>
+            <w:r>
+              <w:t>̀</w:t>
+            </w:r>
+          </w:p>
+        </w:tc>
+        <w:tc>
+          <w:tcPr>
+            <w:tcW w:w="2245" w:type="dxa"/>
+          </w:tcPr>
+          <w:p>
+            <w:proofErr w:type="spellStart"/>
+            <w:r>
+              <w:t>Int</w:t>
+            </w:r>
+            <w:proofErr w:type="spellEnd"/>
+          </w:p>
+        </w:tc>
+      </w:tr>
+    </w:tbl>
+    <w:p/>
+    <w:p>
+      <w:r>
+        <w:t xml:space="preserve">12) </w:t>
+      </w:r>
+      <w:proofErr w:type="spellStart"/>
+      <w:r>
+        <w:t>Đặt</w:t>
+      </w:r>
+      <w:proofErr w:type="spellEnd"/>
+      <w:r>
+        <w:t xml:space="preserve"> </w:t>
+      </w:r>
+      <w:proofErr w:type="spellStart"/>
+      <w:r>
+        <w:t>điều</w:t>
+      </w:r>
+      <w:proofErr w:type="spellEnd"/>
+      <w:r>
+        <w:t xml:space="preserve"> </w:t>
+      </w:r>
+      <w:proofErr w:type="spellStart"/>
+      <w:r>
+        <w:t>kiện</w:t>
+      </w:r>
+      <w:proofErr w:type="spellEnd"/>
+      <w:r>
+        <w:t xml:space="preserve"> </w:t>
+      </w:r>
+      <w:proofErr w:type="spellStart"/>
+      <w:r>
+        <w:t>ràng</w:t>
+      </w:r>
+      <w:proofErr w:type="spellEnd"/>
+      <w:r>
+        <w:t xml:space="preserve"> </w:t>
+      </w:r>
+      <w:proofErr w:type="spellStart"/>
+      <w:r>
+        <w:t>buộc</w:t>
+      </w:r>
+      <w:proofErr w:type="spellEnd"/>
+      <w:r>
+        <w:t xml:space="preserve"> </w:t>
+      </w:r>
+      <w:proofErr w:type="spellStart"/>
+      <w:r>
+        <w:t>gia</w:t>
+      </w:r>
+      <w:proofErr w:type="spellEnd"/>
+      <w:r>
+        <w:t xml:space="preserve">́ trị </w:t>
+      </w:r>
+      <w:proofErr w:type="spellStart"/>
+      <w:r>
+        <w:t>nhập</w:t>
+      </w:r>
+      <w:proofErr w:type="spellEnd"/>
+      <w:r>
+        <w:t xml:space="preserve"> </w:t>
+      </w:r>
+      <w:proofErr w:type="spellStart"/>
+      <w:r>
+        <w:t>vào</w:t>
+      </w:r>
+      <w:proofErr w:type="spellEnd"/>
+      <w:r>
+        <w:t xml:space="preserve"> </w:t>
+      </w:r>
+      <w:proofErr w:type="spellStart"/>
+      <w:r>
+        <w:t>cho</w:t>
+      </w:r>
+      <w:proofErr w:type="spellEnd"/>
+      <w:r>
+        <w:t xml:space="preserve"> </w:t>
+      </w:r>
+      <w:proofErr w:type="spellStart"/>
+      <w:r>
+        <w:t>các</w:t>
+      </w:r>
+      <w:proofErr w:type="spellEnd"/>
+      <w:r>
+        <w:t xml:space="preserve"> </w:t>
+      </w:r>
+      <w:proofErr w:type="spellStart"/>
+      <w:r>
+        <w:t>trường</w:t>
+      </w:r>
+      <w:proofErr w:type="spellEnd"/>
+      <w:r>
+        <w:t xml:space="preserve"> </w:t>
+      </w:r>
+      <w:proofErr w:type="spellStart"/>
+      <w:r>
+        <w:t>sô</w:t>
+      </w:r>
+      <w:proofErr w:type="spellEnd"/>
+      <w:r>
+        <w:t xml:space="preserve">́ </w:t>
+      </w:r>
+      <w:proofErr w:type="spellStart"/>
+      <w:r>
+        <w:t>lượng</w:t>
+      </w:r>
+      <w:proofErr w:type="spellEnd"/>
+      <w:r>
+        <w:t xml:space="preserve"> có </w:t>
+      </w:r>
+      <w:proofErr w:type="spellStart"/>
+      <w:r>
+        <w:t>gia</w:t>
+      </w:r>
+      <w:proofErr w:type="spellEnd"/>
+      <w:r>
+        <w:t xml:space="preserve">́ trị </w:t>
+      </w:r>
+      <w:proofErr w:type="spellStart"/>
+      <w:r>
+        <w:t>lớn</w:t>
+      </w:r>
+      <w:proofErr w:type="spellEnd"/>
+      <w:r>
+        <w:t xml:space="preserve"> </w:t>
+      </w:r>
+      <w:proofErr w:type="spellStart"/>
+      <w:r>
+        <w:t>hơn</w:t>
+      </w:r>
+      <w:proofErr w:type="spellEnd"/>
+      <w:r>
+        <w:t xml:space="preserve"> </w:t>
+      </w:r>
+      <w:proofErr w:type="spellStart"/>
+      <w:r>
+        <w:t>không</w:t>
+      </w:r>
+      <w:proofErr w:type="spellEnd"/>
+      <w:r>
+        <w:t xml:space="preserve">, </w:t>
+      </w:r>
+      <w:proofErr w:type="spellStart"/>
+      <w:r>
+        <w:t>gia</w:t>
+      </w:r>
+      <w:proofErr w:type="spellEnd"/>
+      <w:r>
+        <w:t xml:space="preserve">́ trị </w:t>
+      </w:r>
+      <w:proofErr w:type="spellStart"/>
+      <w:r>
+        <w:t>ngày</w:t>
+      </w:r>
+      <w:proofErr w:type="spellEnd"/>
+      <w:r>
+        <w:t xml:space="preserve"> </w:t>
+      </w:r>
+      <w:proofErr w:type="spellStart"/>
+      <w:r>
+        <w:t>tháng</w:t>
+      </w:r>
+      <w:proofErr w:type="spellEnd"/>
+      <w:r>
+        <w:t xml:space="preserve"> </w:t>
+      </w:r>
+      <w:proofErr w:type="spellStart"/>
+      <w:r>
+        <w:t>lớn</w:t>
+      </w:r>
+      <w:proofErr w:type="spellEnd"/>
+      <w:r>
+        <w:t xml:space="preserve"> </w:t>
+      </w:r>
+      <w:proofErr w:type="spellStart"/>
+      <w:r>
+        <w:t>hơn</w:t>
+      </w:r>
+      <w:proofErr w:type="spellEnd"/>
+      <w:r>
+        <w:t xml:space="preserve"> 1/1/1999 </w:t>
+      </w:r>
+      <w:proofErr w:type="spellStart"/>
+      <w:r>
+        <w:t>va</w:t>
+      </w:r>
+      <w:proofErr w:type="spellEnd"/>
+      <w:r>
+        <w:t xml:space="preserve">̀ </w:t>
+      </w:r>
+      <w:proofErr w:type="spellStart"/>
+      <w:r>
+        <w:t>nho</w:t>
+      </w:r>
+      <w:proofErr w:type="spellEnd"/>
+      <w:r>
+        <w:t xml:space="preserve">̉ </w:t>
+      </w:r>
+      <w:proofErr w:type="spellStart"/>
+      <w:r>
+        <w:t>hơn</w:t>
+      </w:r>
+      <w:proofErr w:type="spellEnd"/>
+      <w:r>
+        <w:t xml:space="preserve"> 31/12/2999</w:t>
+      </w:r>
+    </w:p>
+    <w:p>
+      <w:r>
+        <w:t xml:space="preserve">13) </w:t>
+      </w:r>
+      <w:proofErr w:type="spellStart"/>
+      <w:r>
+        <w:t>Truy</w:t>
+      </w:r>
+      <w:proofErr w:type="spellEnd"/>
+      <w:r>
+        <w:t xml:space="preserve"> </w:t>
+      </w:r>
+      <w:proofErr w:type="spellStart"/>
+      <w:r>
+        <w:t>vấn</w:t>
+      </w:r>
+      <w:proofErr w:type="spellEnd"/>
+      <w:r>
+        <w:t xml:space="preserve"> </w:t>
+      </w:r>
+      <w:proofErr w:type="spellStart"/>
+      <w:r>
+        <w:t>danh</w:t>
+      </w:r>
+      <w:proofErr w:type="spellEnd"/>
+      <w:r>
+        <w:t xml:space="preserve"> </w:t>
+      </w:r>
+      <w:proofErr w:type="spellStart"/>
+      <w:r>
+        <w:t>sách</w:t>
+      </w:r>
+      <w:proofErr w:type="spellEnd"/>
+      <w:r>
+        <w:t xml:space="preserve"> </w:t>
+      </w:r>
+      <w:proofErr w:type="spellStart"/>
+      <w:r>
+        <w:t>các</w:t>
+      </w:r>
+      <w:proofErr w:type="spellEnd"/>
+      <w:r>
+        <w:t xml:space="preserve"> </w:t>
+      </w:r>
+      <w:proofErr w:type="spellStart"/>
+      <w:r>
+        <w:t>phiếu</w:t>
+      </w:r>
+      <w:proofErr w:type="spellEnd"/>
+      <w:r>
+        <w:t xml:space="preserve"> </w:t>
+      </w:r>
+      <w:proofErr w:type="spellStart"/>
+      <w:r>
+        <w:t>đặt</w:t>
+      </w:r>
+      <w:proofErr w:type="spellEnd"/>
+      <w:r>
+        <w:t xml:space="preserve"> </w:t>
+      </w:r>
+      <w:proofErr w:type="spellStart"/>
+      <w:r>
+        <w:t>hàng</w:t>
+      </w:r>
+      <w:proofErr w:type="spellEnd"/>
+      <w:r>
+        <w:t xml:space="preserve"> </w:t>
+      </w:r>
+      <w:proofErr w:type="spellStart"/>
+      <w:r>
+        <w:t>chưa</w:t>
+      </w:r>
+      <w:proofErr w:type="spellEnd"/>
+      <w:r>
+        <w:t xml:space="preserve"> </w:t>
+      </w:r>
+      <w:proofErr w:type="spellStart"/>
+      <w:r>
+        <w:t>được</w:t>
+      </w:r>
+      <w:proofErr w:type="spellEnd"/>
+      <w:r>
+        <w:t xml:space="preserve"> </w:t>
+      </w:r>
+      <w:proofErr w:type="spellStart"/>
+      <w:r>
+        <w:t>nhập</w:t>
+      </w:r>
+      <w:proofErr w:type="spellEnd"/>
+      <w:r>
+        <w:t xml:space="preserve"> </w:t>
+      </w:r>
+      <w:proofErr w:type="spellStart"/>
+      <w:r>
+        <w:t>hàng</w:t>
+      </w:r>
+      <w:proofErr w:type="spellEnd"/>
+    </w:p>
+    <w:p>
+      <w:r>
+        <w:t>14</w:t>
+      </w:r>
+      <w:r>
+        <w:t xml:space="preserve">) </w:t>
+      </w:r>
+      <w:proofErr w:type="spellStart"/>
+      <w:r>
+        <w:t>Lấy</w:t>
+      </w:r>
+      <w:proofErr w:type="spellEnd"/>
+      <w:r>
+        <w:t xml:space="preserve"> </w:t>
+      </w:r>
+      <w:proofErr w:type="spellStart"/>
+      <w:r>
+        <w:t>thông</w:t>
+      </w:r>
+      <w:proofErr w:type="spellEnd"/>
+      <w:r>
+        <w:t xml:space="preserve"> tin </w:t>
+      </w:r>
+      <w:proofErr w:type="spellStart"/>
+      <w:r>
+        <w:t>nha</w:t>
+      </w:r>
+      <w:proofErr w:type="spellEnd"/>
+      <w:r>
+        <w:t xml:space="preserve">̀ </w:t>
+      </w:r>
+      <w:proofErr w:type="spellStart"/>
+      <w:r>
+        <w:t>cung</w:t>
+      </w:r>
+      <w:proofErr w:type="spellEnd"/>
+      <w:r>
+        <w:t xml:space="preserve"> </w:t>
+      </w:r>
+      <w:proofErr w:type="spellStart"/>
+      <w:r>
+        <w:t>cấp</w:t>
+      </w:r>
+      <w:proofErr w:type="spellEnd"/>
+      <w:r>
+        <w:t xml:space="preserve"> có </w:t>
+      </w:r>
+      <w:proofErr w:type="spellStart"/>
+      <w:r>
+        <w:t>nhiều</w:t>
+      </w:r>
+      <w:proofErr w:type="spellEnd"/>
+      <w:r>
+        <w:t xml:space="preserve"> </w:t>
+      </w:r>
+      <w:proofErr w:type="spellStart"/>
+      <w:r>
+        <w:t>đơn</w:t>
+      </w:r>
+      <w:proofErr w:type="spellEnd"/>
+      <w:r>
+        <w:t xml:space="preserve"> </w:t>
+      </w:r>
+      <w:proofErr w:type="spellStart"/>
+      <w:r>
+        <w:t>đặt</w:t>
+      </w:r>
+      <w:proofErr w:type="spellEnd"/>
+      <w:r>
+        <w:t xml:space="preserve"> </w:t>
+      </w:r>
+      <w:proofErr w:type="spellStart"/>
+      <w:r>
+        <w:t>hàng</w:t>
+      </w:r>
+      <w:proofErr w:type="spellEnd"/>
+      <w:r>
+        <w:t xml:space="preserve"> </w:t>
+      </w:r>
+      <w:proofErr w:type="spellStart"/>
+      <w:r>
+        <w:t>nhất</w:t>
+      </w:r>
+      <w:proofErr w:type="spellEnd"/>
+    </w:p>
+    <w:p>
+      <w:r>
+        <w:t>15</w:t>
+      </w:r>
+      <w:r>
+        <w:t xml:space="preserve">) </w:t>
+      </w:r>
+      <w:proofErr w:type="spellStart"/>
+      <w:r>
+        <w:t>Lấy</w:t>
+      </w:r>
+      <w:proofErr w:type="spellEnd"/>
+      <w:r>
+        <w:t xml:space="preserve"> </w:t>
+      </w:r>
+      <w:proofErr w:type="spellStart"/>
+      <w:r>
+        <w:t>thông</w:t>
+      </w:r>
+      <w:proofErr w:type="spellEnd"/>
+      <w:r>
+        <w:t xml:space="preserve"> tin </w:t>
+      </w:r>
+      <w:proofErr w:type="spellStart"/>
+      <w:r>
+        <w:t>vật</w:t>
+      </w:r>
+      <w:proofErr w:type="spellEnd"/>
+      <w:r>
+        <w:t xml:space="preserve"> </w:t>
+      </w:r>
+      <w:proofErr w:type="spellStart"/>
+      <w:r>
+        <w:t>tư</w:t>
+      </w:r>
+      <w:proofErr w:type="spellEnd"/>
+      <w:r>
+        <w:t xml:space="preserve"> </w:t>
+      </w:r>
+      <w:proofErr w:type="spellStart"/>
+      <w:r>
+        <w:t>được</w:t>
+      </w:r>
+      <w:proofErr w:type="spellEnd"/>
+      <w:r>
+        <w:t xml:space="preserve"> </w:t>
+      </w:r>
+      <w:proofErr w:type="spellStart"/>
+      <w:r>
+        <w:t>xuất</w:t>
+      </w:r>
+      <w:proofErr w:type="spellEnd"/>
+      <w:r>
+        <w:t xml:space="preserve"> </w:t>
+      </w:r>
+      <w:proofErr w:type="spellStart"/>
+      <w:r>
+        <w:t>bán</w:t>
+      </w:r>
+      <w:proofErr w:type="spellEnd"/>
+      <w:r>
+        <w:t xml:space="preserve"> </w:t>
+      </w:r>
+      <w:proofErr w:type="spellStart"/>
+      <w:r>
+        <w:t>nhiều</w:t>
+      </w:r>
+      <w:proofErr w:type="spellEnd"/>
+      <w:r>
+        <w:t xml:space="preserve"> </w:t>
+      </w:r>
+      <w:proofErr w:type="spellStart"/>
+      <w:r>
+        <w:t>nhất</w:t>
+      </w:r>
+      <w:proofErr w:type="spellEnd"/>
+    </w:p>
+    <w:p>
+      <w:r>
+        <w:t xml:space="preserve">16) </w:t>
+      </w:r>
+      <w:proofErr w:type="spellStart"/>
+      <w:r>
+        <w:t>Tính</w:t>
+      </w:r>
+      <w:proofErr w:type="spellEnd"/>
+      <w:r>
+        <w:t xml:space="preserve"> </w:t>
+      </w:r>
+      <w:proofErr w:type="spellStart"/>
+      <w:r>
+        <w:t>tổng</w:t>
+      </w:r>
+      <w:proofErr w:type="spellEnd"/>
+      <w:r>
+        <w:t xml:space="preserve"> </w:t>
+      </w:r>
+      <w:proofErr w:type="spellStart"/>
+      <w:r>
+        <w:t>tiền</w:t>
+      </w:r>
+      <w:proofErr w:type="spellEnd"/>
+      <w:r>
+        <w:t xml:space="preserve"> </w:t>
+      </w:r>
+      <w:proofErr w:type="spellStart"/>
+      <w:r>
+        <w:t>của</w:t>
+      </w:r>
+      <w:proofErr w:type="spellEnd"/>
+      <w:r>
+        <w:t xml:space="preserve"> </w:t>
+      </w:r>
+      <w:proofErr w:type="spellStart"/>
+      <w:r>
+        <w:t>các</w:t>
+      </w:r>
+      <w:proofErr w:type="spellEnd"/>
+      <w:r>
+        <w:t xml:space="preserve"> </w:t>
+      </w:r>
+      <w:proofErr w:type="spellStart"/>
+      <w:r>
+        <w:t>đơn</w:t>
+      </w:r>
+      <w:proofErr w:type="spellEnd"/>
+      <w:r>
+        <w:t xml:space="preserve"> </w:t>
+      </w:r>
+      <w:proofErr w:type="spellStart"/>
+      <w:r>
+        <w:t>đặt</w:t>
+      </w:r>
+      <w:proofErr w:type="spellEnd"/>
+      <w:r>
+        <w:t xml:space="preserve"> </w:t>
+      </w:r>
+      <w:proofErr w:type="spellStart"/>
+      <w:r>
+        <w:t>hàng</w:t>
+      </w:r>
+      <w:proofErr w:type="spellEnd"/>
+      <w:r>
+        <w:t xml:space="preserve">, </w:t>
+      </w:r>
+      <w:proofErr w:type="spellStart"/>
+      <w:r>
+        <w:t>đưa</w:t>
+      </w:r>
+      <w:proofErr w:type="spellEnd"/>
+      <w:r>
+        <w:t xml:space="preserve"> </w:t>
+      </w:r>
+      <w:proofErr w:type="spellStart"/>
+      <w:r>
+        <w:t>ra</w:t>
+      </w:r>
+      <w:proofErr w:type="spellEnd"/>
+      <w:r>
+        <w:t xml:space="preserve"> </w:t>
+      </w:r>
+      <w:proofErr w:type="spellStart"/>
+      <w:r>
+        <w:t>đơn</w:t>
+      </w:r>
+      <w:proofErr w:type="spellEnd"/>
+      <w:r>
+        <w:t xml:space="preserve"> </w:t>
+      </w:r>
+      <w:proofErr w:type="spellStart"/>
+      <w:r>
+        <w:t>đặt</w:t>
+      </w:r>
+      <w:proofErr w:type="spellEnd"/>
+      <w:r>
+        <w:t xml:space="preserve"> </w:t>
+      </w:r>
+      <w:proofErr w:type="spellStart"/>
+      <w:r>
+        <w:t>hàng</w:t>
+      </w:r>
+      <w:proofErr w:type="spellEnd"/>
+      <w:r>
+        <w:t xml:space="preserve"> có </w:t>
+      </w:r>
+      <w:proofErr w:type="spellStart"/>
+      <w:r>
+        <w:t>gia</w:t>
+      </w:r>
+      <w:proofErr w:type="spellEnd"/>
+      <w:r>
+        <w:t xml:space="preserve">́ trị </w:t>
+      </w:r>
+      <w:proofErr w:type="spellStart"/>
+      <w:r>
+        <w:t>lớn</w:t>
+      </w:r>
+      <w:proofErr w:type="spellEnd"/>
+      <w:r>
+        <w:t xml:space="preserve"> </w:t>
+      </w:r>
+      <w:proofErr w:type="spellStart"/>
+      <w:r>
+        <w:t>nhất</w:t>
+      </w:r>
+      <w:proofErr w:type="spellEnd"/>
+    </w:p>
+    <w:p>
+      <w:r>
+        <w:t xml:space="preserve">17) </w:t>
+      </w:r>
+      <w:proofErr w:type="spellStart"/>
+      <w:r>
+        <w:t>Thống</w:t>
+      </w:r>
+      <w:proofErr w:type="spellEnd"/>
+      <w:r>
+        <w:t xml:space="preserve"> </w:t>
+      </w:r>
+      <w:proofErr w:type="spellStart"/>
+      <w:r>
+        <w:t>kê</w:t>
+      </w:r>
+      <w:proofErr w:type="spellEnd"/>
+      <w:r>
+        <w:t xml:space="preserve"> </w:t>
+      </w:r>
+      <w:proofErr w:type="spellStart"/>
+      <w:r>
+        <w:t>những</w:t>
+      </w:r>
+      <w:proofErr w:type="spellEnd"/>
+      <w:r>
+        <w:t xml:space="preserve"> </w:t>
+      </w:r>
+      <w:proofErr w:type="spellStart"/>
+      <w:r>
+        <w:t>đơn</w:t>
+      </w:r>
+      <w:proofErr w:type="spellEnd"/>
+      <w:r>
+        <w:t xml:space="preserve"> </w:t>
+      </w:r>
+      <w:proofErr w:type="spellStart"/>
+      <w:r>
+        <w:t>đặt</w:t>
+      </w:r>
+      <w:proofErr w:type="spellEnd"/>
+      <w:r>
+        <w:t xml:space="preserve"> </w:t>
+      </w:r>
+      <w:proofErr w:type="spellStart"/>
+      <w:r>
+        <w:t>hàng</w:t>
+      </w:r>
+      <w:proofErr w:type="spellEnd"/>
+      <w:r>
+        <w:t xml:space="preserve"> </w:t>
+      </w:r>
+      <w:proofErr w:type="spellStart"/>
+      <w:r>
+        <w:t>chưa</w:t>
+      </w:r>
+      <w:proofErr w:type="spellEnd"/>
+      <w:r>
+        <w:t xml:space="preserve"> </w:t>
+      </w:r>
+      <w:proofErr w:type="spellStart"/>
+      <w:r>
+        <w:t>đu</w:t>
+      </w:r>
+      <w:proofErr w:type="spellEnd"/>
+      <w:r>
+        <w:t xml:space="preserve">̉ </w:t>
+      </w:r>
+      <w:proofErr w:type="spellStart"/>
+      <w:r>
+        <w:t>sô</w:t>
+      </w:r>
+      <w:proofErr w:type="spellEnd"/>
+      <w:r>
+        <w:t xml:space="preserve">́ </w:t>
+      </w:r>
+      <w:proofErr w:type="spellStart"/>
+      <w:r>
+        <w:t>lượng</w:t>
+      </w:r>
       <w:bookmarkStart w:id="0" w:name="_GoBack"/>
       <w:bookmarkEnd w:id="0"/>
-    </w:p>
-    <w:p/>
+      <w:proofErr w:type="spellEnd"/>
+    </w:p>
     <w:sectPr>
       <w:pgSz w:w="12240" w:h="15840"/>
       <w:pgMar w:top="1440" w:right="1440" w:bottom="270" w:left="1440" w:header="720" w:footer="0" w:gutter="0"/>

</xml_diff>

<commit_message>
Update Requrirement EX2 13818
</commit_message>
<xml_diff>
--- a/Requirements/Database/EX2.docx
+++ b/Requirements/Database/EX2.docx
@@ -305,7 +305,6 @@
         <w:tab/>
       </w:r>
       <w:proofErr w:type="spellStart"/>
-      <w:proofErr w:type="gramStart"/>
       <w:r>
         <w:t>Dondathang</w:t>
       </w:r>
@@ -314,7 +313,6 @@
         <w:t>(</w:t>
       </w:r>
       <w:proofErr w:type="spellStart"/>
-      <w:proofErr w:type="gramEnd"/>
       <w:r>
         <w:t>Madondathang</w:t>
       </w:r>
@@ -378,7 +376,6 @@
         <w:tab/>
       </w:r>
       <w:proofErr w:type="spellStart"/>
-      <w:proofErr w:type="gramStart"/>
       <w:r>
         <w:t>Chitietdonhang</w:t>
       </w:r>
@@ -387,7 +384,6 @@
         <w:t>(</w:t>
       </w:r>
       <w:proofErr w:type="spellStart"/>
-      <w:proofErr w:type="gramEnd"/>
       <w:r>
         <w:t>Madondathang</w:t>
       </w:r>
@@ -443,7 +439,6 @@
         <w:tab/>
       </w:r>
       <w:proofErr w:type="spellStart"/>
-      <w:proofErr w:type="gramStart"/>
       <w:r>
         <w:t>Phieunhaphang</w:t>
       </w:r>
@@ -452,7 +447,6 @@
         <w:t>(</w:t>
       </w:r>
       <w:proofErr w:type="spellStart"/>
-      <w:proofErr w:type="gramEnd"/>
       <w:r>
         <w:t>Masophieunhap</w:t>
       </w:r>
@@ -511,7 +505,6 @@
         <w:tab/>
       </w:r>
       <w:proofErr w:type="spellStart"/>
-      <w:proofErr w:type="gramStart"/>
       <w:r>
         <w:t>Chitietphieunhap</w:t>
       </w:r>
@@ -520,7 +513,6 @@
         <w:t>(</w:t>
       </w:r>
       <w:proofErr w:type="spellStart"/>
-      <w:proofErr w:type="gramEnd"/>
       <w:r>
         <w:t>Masophieunhap</w:t>
       </w:r>
@@ -584,7 +576,6 @@
         <w:tab/>
       </w:r>
       <w:proofErr w:type="spellStart"/>
-      <w:proofErr w:type="gramStart"/>
       <w:r>
         <w:t>Phieuxuat</w:t>
       </w:r>
@@ -593,7 +584,6 @@
         <w:t>(</w:t>
       </w:r>
       <w:proofErr w:type="spellStart"/>
-      <w:proofErr w:type="gramEnd"/>
       <w:r>
         <w:t>Maphieuxuat</w:t>
       </w:r>
@@ -649,7 +639,6 @@
         <w:tab/>
       </w:r>
       <w:proofErr w:type="spellStart"/>
-      <w:proofErr w:type="gramStart"/>
       <w:r>
         <w:t>Chitietphieuxuat</w:t>
       </w:r>
@@ -658,7 +647,6 @@
         <w:t>(</w:t>
       </w:r>
       <w:proofErr w:type="spellStart"/>
-      <w:proofErr w:type="gramEnd"/>
       <w:r>
         <w:t>Maphieuxuat</w:t>
       </w:r>
@@ -1134,12 +1122,10 @@
         <w:t xml:space="preserve"> </w:t>
       </w:r>
       <w:proofErr w:type="spellStart"/>
-      <w:proofErr w:type="gramStart"/>
       <w:r>
         <w:t>theo</w:t>
       </w:r>
       <w:proofErr w:type="spellEnd"/>
-      <w:proofErr w:type="gramEnd"/>
       <w:r>
         <w:t xml:space="preserve"> </w:t>
       </w:r>
@@ -1180,20 +1166,12 @@
           <w:b/>
         </w:rPr>
       </w:pPr>
-      <w:proofErr w:type="gramStart"/>
       <w:r>
         <w:rPr>
           <w:b/>
         </w:rPr>
         <w:lastRenderedPageBreak/>
-        <w:t>UpdateEX2(</w:t>
-      </w:r>
-      <w:proofErr w:type="gramEnd"/>
-      <w:r>
-        <w:rPr>
-          <w:b/>
-        </w:rPr>
-        <w:t>9/8/2018)</w:t>
+        <w:t>UpdateEX2(9/8/2018)</w:t>
       </w:r>
     </w:p>
     <w:p>
@@ -1401,19 +1379,11 @@
       </w:r>
       <w:proofErr w:type="spellStart"/>
       <w:r>
-        <w:t>hà</w:t>
-      </w:r>
-      <w:proofErr w:type="gramStart"/>
-      <w:r>
-        <w:t>ng</w:t>
-      </w:r>
-      <w:proofErr w:type="spellEnd"/>
-      <w:r>
-        <w:t xml:space="preserve">  ma</w:t>
-      </w:r>
-      <w:proofErr w:type="gramEnd"/>
-      <w:r>
-        <w:t xml:space="preserve">̀ có </w:t>
+        <w:t>hàng</w:t>
+      </w:r>
+      <w:proofErr w:type="spellEnd"/>
+      <w:r>
+        <w:t xml:space="preserve">  mà có </w:t>
       </w:r>
       <w:proofErr w:type="spellStart"/>
       <w:r>
@@ -1769,21 +1739,7 @@
         <w:rPr>
           <w:b/>
         </w:rPr>
-        <w:t xml:space="preserve"> </w:t>
-      </w:r>
-      <w:proofErr w:type="gramStart"/>
-      <w:r>
-        <w:rPr>
-          <w:b/>
-        </w:rPr>
-        <w:t>EX2(</w:t>
-      </w:r>
-      <w:proofErr w:type="gramEnd"/>
-      <w:r>
-        <w:rPr>
-          <w:b/>
-        </w:rPr>
-        <w:t>10/8/2018)</w:t>
+        <w:t xml:space="preserve"> EX2(10/8/2018)</w:t>
       </w:r>
     </w:p>
     <w:p>
@@ -1875,12 +1831,6 @@
         <w:gridCol w:w="2245"/>
       </w:tblGrid>
       <w:tr>
-        <w:tblPrEx>
-          <w:tblCellMar>
-            <w:top w:w="0" w:type="dxa"/>
-            <w:bottom w:w="0" w:type="dxa"/>
-          </w:tblCellMar>
-        </w:tblPrEx>
         <w:trPr>
           <w:trHeight w:val="1142"/>
         </w:trPr>
@@ -1949,12 +1899,6 @@
         </w:tc>
       </w:tr>
       <w:tr>
-        <w:tblPrEx>
-          <w:tblCellMar>
-            <w:top w:w="0" w:type="dxa"/>
-            <w:bottom w:w="0" w:type="dxa"/>
-          </w:tblCellMar>
-        </w:tblPrEx>
         <w:trPr>
           <w:trHeight w:val="593"/>
         </w:trPr>
@@ -2012,12 +1956,6 @@
         </w:tc>
       </w:tr>
       <w:tr>
-        <w:tblPrEx>
-          <w:tblCellMar>
-            <w:top w:w="0" w:type="dxa"/>
-            <w:bottom w:w="0" w:type="dxa"/>
-          </w:tblCellMar>
-        </w:tblPrEx>
         <w:trPr>
           <w:trHeight w:val="467"/>
         </w:trPr>
@@ -2078,12 +2016,6 @@
         </w:tc>
       </w:tr>
       <w:tr>
-        <w:tblPrEx>
-          <w:tblCellMar>
-            <w:top w:w="0" w:type="dxa"/>
-            <w:bottom w:w="0" w:type="dxa"/>
-          </w:tblCellMar>
-        </w:tblPrEx>
         <w:trPr>
           <w:trHeight w:val="593"/>
         </w:trPr>
@@ -2160,12 +2092,6 @@
         </w:tc>
       </w:tr>
       <w:tr>
-        <w:tblPrEx>
-          <w:tblCellMar>
-            <w:top w:w="0" w:type="dxa"/>
-            <w:bottom w:w="0" w:type="dxa"/>
-          </w:tblCellMar>
-        </w:tblPrEx>
         <w:trPr>
           <w:trHeight w:val="620"/>
         </w:trPr>
@@ -2231,12 +2157,6 @@
         </w:tc>
       </w:tr>
       <w:tr>
-        <w:tblPrEx>
-          <w:tblCellMar>
-            <w:top w:w="0" w:type="dxa"/>
-            <w:bottom w:w="0" w:type="dxa"/>
-          </w:tblCellMar>
-        </w:tblPrEx>
         <w:trPr>
           <w:trHeight w:val="530"/>
         </w:trPr>
@@ -2302,12 +2222,6 @@
         </w:tc>
       </w:tr>
       <w:tr>
-        <w:tblPrEx>
-          <w:tblCellMar>
-            <w:top w:w="0" w:type="dxa"/>
-            <w:bottom w:w="0" w:type="dxa"/>
-          </w:tblCellMar>
-        </w:tblPrEx>
         <w:trPr>
           <w:trHeight w:val="530"/>
         </w:trPr>
@@ -3050,6 +2964,14 @@
       </w:r>
       <w:proofErr w:type="spellStart"/>
       <w:r>
+        <w:t>nhập</w:t>
+      </w:r>
+      <w:proofErr w:type="spellEnd"/>
+      <w:r>
+        <w:t xml:space="preserve"> </w:t>
+      </w:r>
+      <w:proofErr w:type="spellStart"/>
+      <w:r>
         <w:t>sô</w:t>
       </w:r>
       <w:proofErr w:type="spellEnd"/>
@@ -3060,9 +2982,984 @@
       <w:r>
         <w:t>lượng</w:t>
       </w:r>
+      <w:proofErr w:type="spellEnd"/>
+    </w:p>
+    <w:p/>
+    <w:p>
+      <w:pPr>
+        <w:rPr>
+          <w:b/>
+        </w:rPr>
+      </w:pPr>
+      <w:r>
+        <w:rPr>
+          <w:b/>
+        </w:rPr>
+        <w:lastRenderedPageBreak/>
+        <w:t>Update EX2(13/8)</w:t>
+      </w:r>
+    </w:p>
+    <w:p>
+      <w:r>
+        <w:t xml:space="preserve">18) </w:t>
+      </w:r>
+      <w:proofErr w:type="spellStart"/>
+      <w:r>
+        <w:t>Tạo</w:t>
+      </w:r>
+      <w:proofErr w:type="spellEnd"/>
+      <w:r>
+        <w:t xml:space="preserve"> View  </w:t>
+      </w:r>
+      <w:proofErr w:type="spellStart"/>
+      <w:r>
+        <w:t>vw_DMVT</w:t>
+      </w:r>
+      <w:proofErr w:type="spellEnd"/>
+      <w:r>
+        <w:t xml:space="preserve"> </w:t>
+      </w:r>
+      <w:proofErr w:type="spellStart"/>
+      <w:r>
+        <w:t>gồm</w:t>
+      </w:r>
+      <w:proofErr w:type="spellEnd"/>
+      <w:r>
+        <w:t xml:space="preserve"> (</w:t>
+      </w:r>
+      <w:proofErr w:type="spellStart"/>
+      <w:r>
+        <w:t>MAVTu</w:t>
+      </w:r>
+      <w:proofErr w:type="spellEnd"/>
+      <w:r>
+        <w:t xml:space="preserve"> </w:t>
+      </w:r>
+      <w:proofErr w:type="spellStart"/>
+      <w:r>
+        <w:t>va</w:t>
+      </w:r>
+      <w:proofErr w:type="spellEnd"/>
+      <w:r>
+        <w:t xml:space="preserve">̀ </w:t>
+      </w:r>
+      <w:proofErr w:type="spellStart"/>
+      <w:r>
+        <w:t>TenVTu</w:t>
+      </w:r>
+      <w:proofErr w:type="spellEnd"/>
+      <w:r>
+        <w:t xml:space="preserve">) </w:t>
+      </w:r>
+      <w:proofErr w:type="spellStart"/>
+      <w:r>
+        <w:t>dùng</w:t>
+      </w:r>
+      <w:proofErr w:type="spellEnd"/>
+      <w:r>
+        <w:t xml:space="preserve"> </w:t>
+      </w:r>
+      <w:proofErr w:type="spellStart"/>
+      <w:r>
+        <w:t>liệt</w:t>
+      </w:r>
+      <w:proofErr w:type="spellEnd"/>
+      <w:r>
+        <w:t xml:space="preserve"> </w:t>
+      </w:r>
+      <w:proofErr w:type="spellStart"/>
+      <w:r>
+        <w:t>kê</w:t>
+      </w:r>
+      <w:proofErr w:type="spellEnd"/>
+      <w:r>
+        <w:t xml:space="preserve"> </w:t>
+      </w:r>
+      <w:proofErr w:type="spellStart"/>
+      <w:r>
+        <w:t>các</w:t>
+      </w:r>
+      <w:proofErr w:type="spellEnd"/>
+      <w:r>
+        <w:t xml:space="preserve"> </w:t>
+      </w:r>
+      <w:proofErr w:type="spellStart"/>
+      <w:r>
+        <w:t>danh</w:t>
+      </w:r>
+      <w:proofErr w:type="spellEnd"/>
+      <w:r>
+        <w:t xml:space="preserve"> </w:t>
+      </w:r>
+      <w:proofErr w:type="spellStart"/>
+      <w:r>
+        <w:t>sách</w:t>
+      </w:r>
+      <w:proofErr w:type="spellEnd"/>
+      <w:r>
+        <w:t xml:space="preserve"> </w:t>
+      </w:r>
+      <w:proofErr w:type="spellStart"/>
+      <w:r>
+        <w:t>trong</w:t>
+      </w:r>
+      <w:proofErr w:type="spellEnd"/>
+      <w:r>
+        <w:t xml:space="preserve"> </w:t>
+      </w:r>
+      <w:proofErr w:type="spellStart"/>
+      <w:r>
+        <w:t>bảng</w:t>
+      </w:r>
+      <w:proofErr w:type="spellEnd"/>
+      <w:r>
+        <w:t xml:space="preserve"> </w:t>
+      </w:r>
+      <w:proofErr w:type="spellStart"/>
+      <w:r>
+        <w:t>vật</w:t>
+      </w:r>
+      <w:proofErr w:type="spellEnd"/>
+      <w:r>
+        <w:t xml:space="preserve"> </w:t>
+      </w:r>
+      <w:proofErr w:type="spellStart"/>
+      <w:r>
+        <w:t>tư</w:t>
+      </w:r>
+      <w:proofErr w:type="spellEnd"/>
+    </w:p>
+    <w:p>
+      <w:r>
+        <w:t xml:space="preserve">19) </w:t>
+      </w:r>
+      <w:proofErr w:type="spellStart"/>
+      <w:r>
+        <w:t>Tạo</w:t>
+      </w:r>
+      <w:proofErr w:type="spellEnd"/>
+      <w:r>
+        <w:t xml:space="preserve"> View </w:t>
+      </w:r>
+      <w:proofErr w:type="spellStart"/>
+      <w:r>
+        <w:t>vw_DonDH_Tong</w:t>
+      </w:r>
+      <w:proofErr w:type="spellEnd"/>
+      <w:r>
+        <w:t xml:space="preserve"> </w:t>
+      </w:r>
+      <w:proofErr w:type="spellStart"/>
+      <w:r>
+        <w:t>SLDatNhap</w:t>
+      </w:r>
+      <w:proofErr w:type="spellEnd"/>
+      <w:r>
+        <w:t xml:space="preserve"> </w:t>
+      </w:r>
+      <w:proofErr w:type="spellStart"/>
+      <w:r>
+        <w:t>gồm</w:t>
+      </w:r>
+      <w:proofErr w:type="spellEnd"/>
+      <w:r>
+        <w:t xml:space="preserve"> (</w:t>
+      </w:r>
+      <w:proofErr w:type="spellStart"/>
+      <w:r>
+        <w:t>SoHD</w:t>
+      </w:r>
+      <w:proofErr w:type="spellEnd"/>
+      <w:r>
+        <w:t xml:space="preserve">, </w:t>
+      </w:r>
+      <w:proofErr w:type="spellStart"/>
+      <w:r>
+        <w:t>TongSLDat</w:t>
+      </w:r>
+      <w:proofErr w:type="spellEnd"/>
+      <w:r>
+        <w:t xml:space="preserve"> </w:t>
+      </w:r>
+      <w:proofErr w:type="spellStart"/>
+      <w:r>
+        <w:t>va</w:t>
+      </w:r>
+      <w:proofErr w:type="spellEnd"/>
+      <w:r>
+        <w:t xml:space="preserve">̀ </w:t>
+      </w:r>
+      <w:proofErr w:type="spellStart"/>
+      <w:r>
+        <w:t>TongSLNhap</w:t>
+      </w:r>
+      <w:proofErr w:type="spellEnd"/>
+      <w:r>
+        <w:t xml:space="preserve">) </w:t>
+      </w:r>
+      <w:proofErr w:type="spellStart"/>
+      <w:r>
+        <w:t>dùng</w:t>
+      </w:r>
+      <w:proofErr w:type="spellEnd"/>
+      <w:r>
+        <w:t xml:space="preserve"> </w:t>
+      </w:r>
+      <w:proofErr w:type="spellStart"/>
+      <w:r>
+        <w:t>đê</w:t>
+      </w:r>
+      <w:proofErr w:type="spellEnd"/>
+      <w:r>
+        <w:t xml:space="preserve">̉ </w:t>
+      </w:r>
+      <w:proofErr w:type="spellStart"/>
+      <w:r>
+        <w:t>thống</w:t>
+      </w:r>
+      <w:proofErr w:type="spellEnd"/>
+      <w:r>
+        <w:t xml:space="preserve"> </w:t>
+      </w:r>
+      <w:proofErr w:type="spellStart"/>
+      <w:r>
+        <w:t>kê</w:t>
+      </w:r>
+      <w:proofErr w:type="spellEnd"/>
+      <w:r>
+        <w:t xml:space="preserve"> </w:t>
+      </w:r>
+      <w:proofErr w:type="spellStart"/>
+      <w:r>
+        <w:t>những</w:t>
+      </w:r>
+      <w:proofErr w:type="spellEnd"/>
+      <w:r>
+        <w:t xml:space="preserve"> </w:t>
+      </w:r>
+      <w:proofErr w:type="spellStart"/>
+      <w:r>
+        <w:t>đơn</w:t>
+      </w:r>
+      <w:proofErr w:type="spellEnd"/>
+      <w:r>
+        <w:t xml:space="preserve"> </w:t>
+      </w:r>
+      <w:proofErr w:type="spellStart"/>
+      <w:r>
+        <w:t>đặt</w:t>
+      </w:r>
+      <w:proofErr w:type="spellEnd"/>
+      <w:r>
+        <w:t xml:space="preserve"> </w:t>
+      </w:r>
+      <w:proofErr w:type="spellStart"/>
+      <w:r>
+        <w:t>hàng</w:t>
+      </w:r>
+      <w:proofErr w:type="spellEnd"/>
+      <w:r>
+        <w:t xml:space="preserve"> </w:t>
+      </w:r>
+      <w:proofErr w:type="spellStart"/>
+      <w:r>
+        <w:t>đa</w:t>
+      </w:r>
+      <w:proofErr w:type="spellEnd"/>
+      <w:r>
+        <w:t xml:space="preserve">̃ </w:t>
+      </w:r>
+      <w:proofErr w:type="spellStart"/>
+      <w:r>
+        <w:t>được</w:t>
+      </w:r>
+      <w:proofErr w:type="spellEnd"/>
+      <w:r>
+        <w:t xml:space="preserve"> </w:t>
+      </w:r>
+      <w:proofErr w:type="spellStart"/>
+      <w:r>
+        <w:t>nhập</w:t>
+      </w:r>
+      <w:proofErr w:type="spellEnd"/>
+      <w:r>
+        <w:t xml:space="preserve"> </w:t>
+      </w:r>
+      <w:proofErr w:type="spellStart"/>
+      <w:r>
+        <w:t>hàng</w:t>
+      </w:r>
+      <w:proofErr w:type="spellEnd"/>
+      <w:r>
+        <w:t xml:space="preserve"> </w:t>
+      </w:r>
+      <w:proofErr w:type="spellStart"/>
+      <w:r>
+        <w:t>đầy</w:t>
+      </w:r>
+      <w:proofErr w:type="spellEnd"/>
+      <w:r>
+        <w:t xml:space="preserve"> </w:t>
+      </w:r>
+      <w:proofErr w:type="spellStart"/>
+      <w:r>
+        <w:t>đu</w:t>
+      </w:r>
+      <w:proofErr w:type="spellEnd"/>
+      <w:r>
+        <w:t>̉</w:t>
+      </w:r>
+    </w:p>
+    <w:p>
+      <w:r>
+        <w:t xml:space="preserve">20) </w:t>
+      </w:r>
+      <w:proofErr w:type="spellStart"/>
+      <w:r>
+        <w:t>Tạo</w:t>
+      </w:r>
+      <w:proofErr w:type="spellEnd"/>
+      <w:r>
+        <w:t xml:space="preserve"> View </w:t>
+      </w:r>
+      <w:proofErr w:type="spellStart"/>
+      <w:r>
+        <w:t>vw_DonDH_DaNhapDu</w:t>
+      </w:r>
+      <w:proofErr w:type="spellEnd"/>
+      <w:r>
+        <w:t xml:space="preserve"> </w:t>
+      </w:r>
+      <w:proofErr w:type="spellStart"/>
+      <w:r>
+        <w:t>gồm</w:t>
+      </w:r>
+      <w:proofErr w:type="spellEnd"/>
+      <w:r>
+        <w:t xml:space="preserve"> (</w:t>
+      </w:r>
+      <w:proofErr w:type="spellStart"/>
+      <w:r>
+        <w:t>Sô</w:t>
+      </w:r>
+      <w:proofErr w:type="spellEnd"/>
+      <w:r>
+        <w:t xml:space="preserve">́ DH, </w:t>
+      </w:r>
+      <w:proofErr w:type="spellStart"/>
+      <w:r>
+        <w:t>DaNhapDu</w:t>
+      </w:r>
+      <w:proofErr w:type="spellEnd"/>
+      <w:r>
+        <w:t xml:space="preserve">) có </w:t>
+      </w:r>
+      <w:proofErr w:type="spellStart"/>
+      <w:r>
+        <w:t>hai</w:t>
+      </w:r>
+      <w:proofErr w:type="spellEnd"/>
+      <w:r>
+        <w:t xml:space="preserve"> </w:t>
+      </w:r>
+      <w:proofErr w:type="spellStart"/>
+      <w:r>
+        <w:t>gia</w:t>
+      </w:r>
+      <w:proofErr w:type="spellEnd"/>
+      <w:r>
+        <w:t xml:space="preserve">́ trị là “Da </w:t>
+      </w:r>
+      <w:proofErr w:type="spellStart"/>
+      <w:r>
+        <w:t>Nhap</w:t>
+      </w:r>
+      <w:proofErr w:type="spellEnd"/>
+      <w:r>
+        <w:t xml:space="preserve"> Du” </w:t>
+      </w:r>
+      <w:proofErr w:type="spellStart"/>
+      <w:r>
+        <w:t>nếu</w:t>
+      </w:r>
+      <w:proofErr w:type="spellEnd"/>
+      <w:r>
+        <w:t xml:space="preserve"> </w:t>
+      </w:r>
+      <w:proofErr w:type="spellStart"/>
+      <w:r>
+        <w:t>đơn</w:t>
+      </w:r>
+      <w:proofErr w:type="spellEnd"/>
+      <w:r>
+        <w:t xml:space="preserve"> </w:t>
+      </w:r>
+      <w:proofErr w:type="spellStart"/>
+      <w:r>
+        <w:t>hàng</w:t>
+      </w:r>
+      <w:proofErr w:type="spellEnd"/>
+      <w:r>
+        <w:t xml:space="preserve"> </w:t>
+      </w:r>
+      <w:proofErr w:type="spellStart"/>
+      <w:r>
+        <w:t>đo</w:t>
+      </w:r>
+      <w:proofErr w:type="spellEnd"/>
+      <w:r>
+        <w:t xml:space="preserve">́ </w:t>
+      </w:r>
+      <w:proofErr w:type="spellStart"/>
+      <w:r>
+        <w:t>đa</w:t>
+      </w:r>
+      <w:proofErr w:type="spellEnd"/>
+      <w:r>
+        <w:t xml:space="preserve">̃ </w:t>
+      </w:r>
+      <w:proofErr w:type="spellStart"/>
+      <w:r>
+        <w:t>nhập</w:t>
+      </w:r>
+      <w:proofErr w:type="spellEnd"/>
+      <w:r>
+        <w:t xml:space="preserve"> </w:t>
+      </w:r>
+      <w:proofErr w:type="spellStart"/>
+      <w:r>
+        <w:t>đu</w:t>
+      </w:r>
+      <w:proofErr w:type="spellEnd"/>
+      <w:r>
+        <w:t xml:space="preserve">̉ </w:t>
+      </w:r>
+      <w:proofErr w:type="spellStart"/>
+      <w:r>
+        <w:t>hoặc</w:t>
+      </w:r>
+      <w:proofErr w:type="spellEnd"/>
+      <w:r>
+        <w:t xml:space="preserve"> “Chu </w:t>
+      </w:r>
+      <w:proofErr w:type="spellStart"/>
+      <w:r>
+        <w:t>Nhap</w:t>
+      </w:r>
+      <w:proofErr w:type="spellEnd"/>
+      <w:r>
+        <w:t xml:space="preserve"> Du” </w:t>
+      </w:r>
+      <w:proofErr w:type="spellStart"/>
+      <w:r>
+        <w:t>nếu</w:t>
+      </w:r>
+      <w:proofErr w:type="spellEnd"/>
+      <w:r>
+        <w:t xml:space="preserve"> </w:t>
+      </w:r>
+      <w:proofErr w:type="spellStart"/>
+      <w:r>
+        <w:t>đơn</w:t>
+      </w:r>
+      <w:proofErr w:type="spellEnd"/>
+      <w:r>
+        <w:t xml:space="preserve"> </w:t>
+      </w:r>
+      <w:proofErr w:type="spellStart"/>
+      <w:r>
+        <w:t>đặt</w:t>
+      </w:r>
+      <w:proofErr w:type="spellEnd"/>
+      <w:r>
+        <w:t xml:space="preserve"> </w:t>
+      </w:r>
+      <w:proofErr w:type="spellStart"/>
+      <w:r>
+        <w:t>hàng</w:t>
+      </w:r>
+      <w:proofErr w:type="spellEnd"/>
+      <w:r>
+        <w:t xml:space="preserve"> </w:t>
+      </w:r>
+      <w:proofErr w:type="spellStart"/>
+      <w:r>
+        <w:t>chưa</w:t>
+      </w:r>
+      <w:proofErr w:type="spellEnd"/>
+      <w:r>
+        <w:t xml:space="preserve"> </w:t>
+      </w:r>
+      <w:proofErr w:type="spellStart"/>
+      <w:r>
+        <w:t>nhập</w:t>
+      </w:r>
+      <w:proofErr w:type="spellEnd"/>
+      <w:r>
+        <w:t xml:space="preserve"> </w:t>
+      </w:r>
+      <w:proofErr w:type="spellStart"/>
+      <w:r>
+        <w:t>đu</w:t>
+      </w:r>
+      <w:proofErr w:type="spellEnd"/>
+      <w:r>
+        <w:t>̉</w:t>
+      </w:r>
+    </w:p>
+    <w:p>
+      <w:r>
+        <w:t xml:space="preserve">21) </w:t>
+      </w:r>
+      <w:proofErr w:type="spellStart"/>
+      <w:r>
+        <w:t>Tạo</w:t>
+      </w:r>
+      <w:proofErr w:type="spellEnd"/>
+      <w:r>
+        <w:t xml:space="preserve"> View </w:t>
+      </w:r>
+      <w:proofErr w:type="spellStart"/>
+      <w:r>
+        <w:t>vw_TongNhap</w:t>
+      </w:r>
+      <w:proofErr w:type="spellEnd"/>
+      <w:r>
+        <w:t xml:space="preserve"> </w:t>
+      </w:r>
+      <w:proofErr w:type="spellStart"/>
+      <w:r>
+        <w:t>gồm</w:t>
+      </w:r>
+      <w:proofErr w:type="spellEnd"/>
+      <w:r>
+        <w:t xml:space="preserve"> (</w:t>
+      </w:r>
+      <w:proofErr w:type="spellStart"/>
+      <w:r>
+        <w:t>NamThang</w:t>
+      </w:r>
+      <w:proofErr w:type="spellEnd"/>
+      <w:r>
+        <w:t xml:space="preserve">, </w:t>
+      </w:r>
+      <w:proofErr w:type="spellStart"/>
+      <w:r>
+        <w:t>MaVTu</w:t>
+      </w:r>
+      <w:proofErr w:type="spellEnd"/>
+      <w:r>
+        <w:t xml:space="preserve"> </w:t>
+      </w:r>
+      <w:proofErr w:type="spellStart"/>
+      <w:r>
+        <w:t>va</w:t>
+      </w:r>
+      <w:proofErr w:type="spellEnd"/>
+      <w:r>
+        <w:t xml:space="preserve">̀ </w:t>
+      </w:r>
+      <w:proofErr w:type="spellStart"/>
+      <w:r>
+        <w:t>TongSLNhap</w:t>
+      </w:r>
+      <w:proofErr w:type="spellEnd"/>
+      <w:r>
+        <w:t xml:space="preserve">) </w:t>
+      </w:r>
+      <w:proofErr w:type="spellStart"/>
+      <w:r>
+        <w:t>dùng</w:t>
+      </w:r>
+      <w:proofErr w:type="spellEnd"/>
+      <w:r>
+        <w:t xml:space="preserve"> </w:t>
+      </w:r>
+      <w:proofErr w:type="spellStart"/>
+      <w:r>
+        <w:t>đê</w:t>
+      </w:r>
+      <w:proofErr w:type="spellEnd"/>
+      <w:r>
+        <w:t xml:space="preserve">̉ </w:t>
+      </w:r>
+      <w:proofErr w:type="spellStart"/>
+      <w:r>
+        <w:t>thống</w:t>
+      </w:r>
+      <w:proofErr w:type="spellEnd"/>
+      <w:r>
+        <w:t xml:space="preserve"> </w:t>
+      </w:r>
+      <w:proofErr w:type="spellStart"/>
+      <w:r>
+        <w:t>kê</w:t>
+      </w:r>
+      <w:proofErr w:type="spellEnd"/>
+      <w:r>
+        <w:t xml:space="preserve"> </w:t>
+      </w:r>
+      <w:proofErr w:type="spellStart"/>
+      <w:r>
+        <w:t>sô</w:t>
+      </w:r>
+      <w:proofErr w:type="spellEnd"/>
+      <w:r>
+        <w:t xml:space="preserve">́ </w:t>
+      </w:r>
+      <w:proofErr w:type="spellStart"/>
+      <w:r>
+        <w:t>lượng</w:t>
+      </w:r>
+      <w:proofErr w:type="spellEnd"/>
+      <w:r>
+        <w:t xml:space="preserve"> </w:t>
+      </w:r>
+      <w:proofErr w:type="spellStart"/>
+      <w:r>
+        <w:t>nhập</w:t>
+      </w:r>
+      <w:proofErr w:type="spellEnd"/>
+      <w:r>
+        <w:t xml:space="preserve"> </w:t>
+      </w:r>
+      <w:proofErr w:type="spellStart"/>
+      <w:r>
+        <w:t>của</w:t>
+      </w:r>
+      <w:proofErr w:type="spellEnd"/>
+      <w:r>
+        <w:t xml:space="preserve"> </w:t>
+      </w:r>
+      <w:proofErr w:type="spellStart"/>
+      <w:r>
+        <w:t>các</w:t>
+      </w:r>
+      <w:proofErr w:type="spellEnd"/>
+      <w:r>
+        <w:t xml:space="preserve"> </w:t>
+      </w:r>
+      <w:proofErr w:type="spellStart"/>
+      <w:r>
+        <w:t>vật</w:t>
+      </w:r>
+      <w:proofErr w:type="spellEnd"/>
+      <w:r>
+        <w:t xml:space="preserve"> </w:t>
+      </w:r>
+      <w:proofErr w:type="spellStart"/>
+      <w:r>
+        <w:t>tư</w:t>
+      </w:r>
+      <w:proofErr w:type="spellEnd"/>
+      <w:r>
+        <w:t xml:space="preserve"> </w:t>
+      </w:r>
+      <w:proofErr w:type="spellStart"/>
+      <w:r>
+        <w:t>trong</w:t>
+      </w:r>
+      <w:proofErr w:type="spellEnd"/>
+      <w:r>
+        <w:t xml:space="preserve"> </w:t>
+      </w:r>
+      <w:proofErr w:type="spellStart"/>
+      <w:r>
+        <w:t>năm</w:t>
+      </w:r>
+      <w:proofErr w:type="spellEnd"/>
+      <w:r>
+        <w:t xml:space="preserve"> </w:t>
+      </w:r>
+      <w:proofErr w:type="spellStart"/>
+      <w:r>
+        <w:t>tháng</w:t>
+      </w:r>
+      <w:proofErr w:type="spellEnd"/>
+      <w:r>
+        <w:t xml:space="preserve"> </w:t>
+      </w:r>
+      <w:proofErr w:type="spellStart"/>
+      <w:r>
+        <w:t>tương</w:t>
+      </w:r>
+      <w:proofErr w:type="spellEnd"/>
+      <w:r>
+        <w:t xml:space="preserve"> </w:t>
+      </w:r>
+      <w:proofErr w:type="spellStart"/>
+      <w:r>
+        <w:t>ứng</w:t>
+      </w:r>
+      <w:proofErr w:type="spellEnd"/>
+      <w:r>
+        <w:t xml:space="preserve"> (</w:t>
+      </w:r>
+      <w:proofErr w:type="spellStart"/>
+      <w:r>
+        <w:t>Không</w:t>
+      </w:r>
+      <w:proofErr w:type="spellEnd"/>
+      <w:r>
+        <w:t xml:space="preserve"> </w:t>
+      </w:r>
+      <w:proofErr w:type="spellStart"/>
+      <w:r>
+        <w:t>sư</w:t>
+      </w:r>
+      <w:proofErr w:type="spellEnd"/>
+      <w:r>
+        <w:t xml:space="preserve">̉ </w:t>
+      </w:r>
+      <w:proofErr w:type="spellStart"/>
+      <w:r>
+        <w:t>dụng</w:t>
+      </w:r>
+      <w:proofErr w:type="spellEnd"/>
+      <w:r>
+        <w:t xml:space="preserve"> </w:t>
+      </w:r>
+      <w:proofErr w:type="spellStart"/>
+      <w:r>
+        <w:t>bảng</w:t>
+      </w:r>
+      <w:proofErr w:type="spellEnd"/>
+      <w:r>
+        <w:t xml:space="preserve"> </w:t>
+      </w:r>
+      <w:proofErr w:type="spellStart"/>
+      <w:r>
+        <w:t>tồn</w:t>
+      </w:r>
+      <w:proofErr w:type="spellEnd"/>
+      <w:r>
+        <w:t xml:space="preserve"> </w:t>
+      </w:r>
+      <w:proofErr w:type="spellStart"/>
+      <w:r>
+        <w:t>kho</w:t>
+      </w:r>
+      <w:proofErr w:type="spellEnd"/>
+      <w:r>
+        <w:t>)</w:t>
+      </w:r>
+    </w:p>
+    <w:p>
+      <w:r>
+        <w:t xml:space="preserve">22) </w:t>
+      </w:r>
+      <w:proofErr w:type="spellStart"/>
+      <w:r>
+        <w:t>Tạo</w:t>
+      </w:r>
+      <w:proofErr w:type="spellEnd"/>
+      <w:r>
+        <w:t xml:space="preserve"> View </w:t>
+      </w:r>
+      <w:proofErr w:type="spellStart"/>
+      <w:r>
+        <w:t>vw_TongXuat</w:t>
+      </w:r>
+      <w:proofErr w:type="spellEnd"/>
+      <w:r>
+        <w:t xml:space="preserve"> </w:t>
+      </w:r>
+      <w:proofErr w:type="spellStart"/>
+      <w:r>
+        <w:t>gồm</w:t>
+      </w:r>
+      <w:proofErr w:type="spellEnd"/>
+      <w:r>
+        <w:t xml:space="preserve"> (</w:t>
+      </w:r>
+      <w:proofErr w:type="spellStart"/>
+      <w:r>
+        <w:t>NamThang</w:t>
+      </w:r>
+      <w:proofErr w:type="spellEnd"/>
+      <w:r>
+        <w:t xml:space="preserve">, </w:t>
+      </w:r>
+      <w:proofErr w:type="spellStart"/>
+      <w:r>
+        <w:t>MaVTu</w:t>
+      </w:r>
+      <w:proofErr w:type="spellEnd"/>
+      <w:r>
+        <w:t xml:space="preserve"> </w:t>
+      </w:r>
+      <w:proofErr w:type="spellStart"/>
+      <w:r>
+        <w:t>va</w:t>
+      </w:r>
+      <w:proofErr w:type="spellEnd"/>
+      <w:r>
+        <w:t xml:space="preserve">̀ </w:t>
+      </w:r>
+      <w:proofErr w:type="spellStart"/>
+      <w:r>
+        <w:t>TongSLXuat</w:t>
+      </w:r>
+      <w:proofErr w:type="spellEnd"/>
+      <w:r>
+        <w:t xml:space="preserve">) </w:t>
+      </w:r>
+      <w:proofErr w:type="spellStart"/>
+      <w:r>
+        <w:t>dùng</w:t>
+      </w:r>
+      <w:proofErr w:type="spellEnd"/>
+      <w:r>
+        <w:t xml:space="preserve"> </w:t>
+      </w:r>
+      <w:proofErr w:type="spellStart"/>
+      <w:r>
+        <w:t>đê</w:t>
+      </w:r>
+      <w:proofErr w:type="spellEnd"/>
+      <w:r>
+        <w:t xml:space="preserve">̉ </w:t>
+      </w:r>
+      <w:proofErr w:type="spellStart"/>
+      <w:r>
+        <w:t>thống</w:t>
+      </w:r>
+      <w:proofErr w:type="spellEnd"/>
+      <w:r>
+        <w:t xml:space="preserve"> </w:t>
+      </w:r>
+      <w:proofErr w:type="spellStart"/>
+      <w:r>
+        <w:t>kê</w:t>
+      </w:r>
+      <w:proofErr w:type="spellEnd"/>
+      <w:r>
+        <w:t xml:space="preserve"> SL </w:t>
+      </w:r>
+      <w:proofErr w:type="spellStart"/>
+      <w:r>
+        <w:t>xuất</w:t>
+      </w:r>
+      <w:proofErr w:type="spellEnd"/>
+      <w:r>
+        <w:t xml:space="preserve"> </w:t>
+      </w:r>
+      <w:proofErr w:type="spellStart"/>
+      <w:r>
+        <w:t>của</w:t>
+      </w:r>
+      <w:proofErr w:type="spellEnd"/>
+      <w:r>
+        <w:t xml:space="preserve"> </w:t>
+      </w:r>
+      <w:proofErr w:type="spellStart"/>
+      <w:r>
+        <w:t>vật</w:t>
+      </w:r>
+      <w:proofErr w:type="spellEnd"/>
+      <w:r>
+        <w:t xml:space="preserve"> </w:t>
+      </w:r>
+      <w:proofErr w:type="spellStart"/>
+      <w:r>
+        <w:t>tư</w:t>
+      </w:r>
+      <w:proofErr w:type="spellEnd"/>
+      <w:r>
+        <w:t xml:space="preserve"> </w:t>
+      </w:r>
+      <w:proofErr w:type="spellStart"/>
+      <w:r>
+        <w:t>trong</w:t>
+      </w:r>
+      <w:proofErr w:type="spellEnd"/>
+      <w:r>
+        <w:t xml:space="preserve"> </w:t>
+      </w:r>
+      <w:proofErr w:type="spellStart"/>
+      <w:r>
+        <w:t>từng</w:t>
+      </w:r>
+      <w:proofErr w:type="spellEnd"/>
+      <w:r>
+        <w:t xml:space="preserve"> </w:t>
+      </w:r>
+      <w:proofErr w:type="spellStart"/>
+      <w:r>
+        <w:t>năm</w:t>
+      </w:r>
+      <w:proofErr w:type="spellEnd"/>
+      <w:r>
+        <w:t xml:space="preserve"> </w:t>
+      </w:r>
+      <w:proofErr w:type="spellStart"/>
+      <w:r>
+        <w:t>tương</w:t>
+      </w:r>
+      <w:proofErr w:type="spellEnd"/>
+      <w:r>
+        <w:t xml:space="preserve"> </w:t>
+      </w:r>
+      <w:proofErr w:type="spellStart"/>
+      <w:r>
+        <w:t>ứng</w:t>
+      </w:r>
+      <w:proofErr w:type="spellEnd"/>
+      <w:r>
+        <w:t xml:space="preserve"> (</w:t>
+      </w:r>
+      <w:proofErr w:type="spellStart"/>
+      <w:r>
+        <w:t>Không</w:t>
+      </w:r>
+      <w:proofErr w:type="spellEnd"/>
+      <w:r>
+        <w:t xml:space="preserve"> </w:t>
+      </w:r>
+      <w:proofErr w:type="spellStart"/>
+      <w:r>
+        <w:t>sư</w:t>
+      </w:r>
+      <w:proofErr w:type="spellEnd"/>
+      <w:r>
+        <w:t xml:space="preserve">̉ </w:t>
+      </w:r>
+      <w:proofErr w:type="spellStart"/>
+      <w:r>
+        <w:t>dụng</w:t>
+      </w:r>
+      <w:proofErr w:type="spellEnd"/>
+      <w:r>
+        <w:t xml:space="preserve"> </w:t>
+      </w:r>
+      <w:proofErr w:type="spellStart"/>
+      <w:r>
+        <w:t>bảng</w:t>
+      </w:r>
+      <w:proofErr w:type="spellEnd"/>
+      <w:r>
+        <w:t xml:space="preserve"> </w:t>
+      </w:r>
+      <w:proofErr w:type="spellStart"/>
+      <w:r>
+        <w:t>tồn</w:t>
+      </w:r>
+      <w:proofErr w:type="spellEnd"/>
+      <w:r>
+        <w:t xml:space="preserve"> </w:t>
+      </w:r>
+      <w:proofErr w:type="spellStart"/>
+      <w:r>
+        <w:t>kho</w:t>
+      </w:r>
+      <w:proofErr w:type="spellEnd"/>
+      <w:r>
+        <w:t>)</w:t>
+      </w:r>
+    </w:p>
+    <w:p>
       <w:bookmarkStart w:id="0" w:name="_GoBack"/>
       <w:bookmarkEnd w:id="0"/>
-      <w:proofErr w:type="spellEnd"/>
     </w:p>
     <w:sectPr>
       <w:pgSz w:w="12240" w:h="15840"/>

</xml_diff>

<commit_message>
14-08-18 sql ex2 update
</commit_message>
<xml_diff>
--- a/Requirements/Database/EX2.docx
+++ b/Requirements/Database/EX2.docx
@@ -445,7 +445,7 @@
       <w:tblPr>
         <w:tblW w:w="9697" w:type="dxa"/>
         <w:jc w:val="left"/>
-        <w:tblInd w:w="168" w:type="dxa"/>
+        <w:tblInd w:w="167" w:type="dxa"/>
         <w:tblBorders>
           <w:top w:val="single" w:sz="4" w:space="0" w:color="000000"/>
           <w:left w:val="single" w:sz="4" w:space="0" w:color="000000"/>
@@ -463,9 +463,9 @@
         <w:tblLook w:firstRow="0" w:noVBand="0" w:lastRow="0" w:firstColumn="0" w:lastColumn="0" w:noHBand="0" w:val="0000"/>
       </w:tblPr>
       <w:tblGrid>
-        <w:gridCol w:w="3150"/>
+        <w:gridCol w:w="3149"/>
         <w:gridCol w:w="4302"/>
-        <w:gridCol w:w="2245"/>
+        <w:gridCol w:w="2246"/>
       </w:tblGrid>
       <w:tr>
         <w:trPr>
@@ -473,7 +473,7 @@
         </w:trPr>
         <w:tc>
           <w:tcPr>
-            <w:tcW w:w="3150" w:type="dxa"/>
+            <w:tcW w:w="3149" w:type="dxa"/>
             <w:tcBorders>
               <w:top w:val="single" w:sz="4" w:space="0" w:color="000000"/>
               <w:left w:val="single" w:sz="4" w:space="0" w:color="000000"/>
@@ -529,7 +529,7 @@
         </w:tc>
         <w:tc>
           <w:tcPr>
-            <w:tcW w:w="2245" w:type="dxa"/>
+            <w:tcW w:w="2246" w:type="dxa"/>
             <w:tcBorders>
               <w:top w:val="single" w:sz="4" w:space="0" w:color="000000"/>
               <w:left w:val="single" w:sz="4" w:space="0" w:color="000000"/>
@@ -562,7 +562,7 @@
         </w:trPr>
         <w:tc>
           <w:tcPr>
-            <w:tcW w:w="3150" w:type="dxa"/>
+            <w:tcW w:w="3149" w:type="dxa"/>
             <w:tcBorders>
               <w:top w:val="single" w:sz="4" w:space="0" w:color="000000"/>
               <w:left w:val="single" w:sz="4" w:space="0" w:color="000000"/>
@@ -625,7 +625,7 @@
         </w:tc>
         <w:tc>
           <w:tcPr>
-            <w:tcW w:w="2245" w:type="dxa"/>
+            <w:tcW w:w="2246" w:type="dxa"/>
             <w:tcBorders>
               <w:top w:val="single" w:sz="4" w:space="0" w:color="000000"/>
               <w:left w:val="single" w:sz="4" w:space="0" w:color="000000"/>
@@ -658,7 +658,7 @@
         </w:trPr>
         <w:tc>
           <w:tcPr>
-            <w:tcW w:w="3150" w:type="dxa"/>
+            <w:tcW w:w="3149" w:type="dxa"/>
             <w:tcBorders>
               <w:top w:val="single" w:sz="4" w:space="0" w:color="000000"/>
               <w:left w:val="single" w:sz="4" w:space="0" w:color="000000"/>
@@ -721,7 +721,7 @@
         </w:tc>
         <w:tc>
           <w:tcPr>
-            <w:tcW w:w="2245" w:type="dxa"/>
+            <w:tcW w:w="2246" w:type="dxa"/>
             <w:tcBorders>
               <w:top w:val="single" w:sz="4" w:space="0" w:color="000000"/>
               <w:left w:val="single" w:sz="4" w:space="0" w:color="000000"/>
@@ -754,7 +754,7 @@
         </w:trPr>
         <w:tc>
           <w:tcPr>
-            <w:tcW w:w="3150" w:type="dxa"/>
+            <w:tcW w:w="3149" w:type="dxa"/>
             <w:tcBorders>
               <w:top w:val="single" w:sz="4" w:space="0" w:color="000000"/>
               <w:left w:val="single" w:sz="4" w:space="0" w:color="000000"/>
@@ -810,7 +810,7 @@
         </w:tc>
         <w:tc>
           <w:tcPr>
-            <w:tcW w:w="2245" w:type="dxa"/>
+            <w:tcW w:w="2246" w:type="dxa"/>
             <w:tcBorders>
               <w:top w:val="single" w:sz="4" w:space="0" w:color="000000"/>
               <w:left w:val="single" w:sz="4" w:space="0" w:color="000000"/>
@@ -843,7 +843,7 @@
         </w:trPr>
         <w:tc>
           <w:tcPr>
-            <w:tcW w:w="3150" w:type="dxa"/>
+            <w:tcW w:w="3149" w:type="dxa"/>
             <w:tcBorders>
               <w:top w:val="single" w:sz="4" w:space="0" w:color="000000"/>
               <w:left w:val="single" w:sz="4" w:space="0" w:color="000000"/>
@@ -899,7 +899,7 @@
         </w:tc>
         <w:tc>
           <w:tcPr>
-            <w:tcW w:w="2245" w:type="dxa"/>
+            <w:tcW w:w="2246" w:type="dxa"/>
             <w:tcBorders>
               <w:top w:val="single" w:sz="4" w:space="0" w:color="000000"/>
               <w:left w:val="single" w:sz="4" w:space="0" w:color="000000"/>
@@ -932,7 +932,7 @@
         </w:trPr>
         <w:tc>
           <w:tcPr>
-            <w:tcW w:w="3150" w:type="dxa"/>
+            <w:tcW w:w="3149" w:type="dxa"/>
             <w:tcBorders>
               <w:top w:val="single" w:sz="4" w:space="0" w:color="000000"/>
               <w:left w:val="single" w:sz="4" w:space="0" w:color="000000"/>
@@ -988,7 +988,7 @@
         </w:tc>
         <w:tc>
           <w:tcPr>
-            <w:tcW w:w="2245" w:type="dxa"/>
+            <w:tcW w:w="2246" w:type="dxa"/>
             <w:tcBorders>
               <w:top w:val="single" w:sz="4" w:space="0" w:color="000000"/>
               <w:left w:val="single" w:sz="4" w:space="0" w:color="000000"/>
@@ -1021,7 +1021,7 @@
         </w:trPr>
         <w:tc>
           <w:tcPr>
-            <w:tcW w:w="3150" w:type="dxa"/>
+            <w:tcW w:w="3149" w:type="dxa"/>
             <w:tcBorders>
               <w:top w:val="single" w:sz="4" w:space="0" w:color="000000"/>
               <w:left w:val="single" w:sz="4" w:space="0" w:color="000000"/>
@@ -1077,7 +1077,7 @@
         </w:tc>
         <w:tc>
           <w:tcPr>
-            <w:tcW w:w="2245" w:type="dxa"/>
+            <w:tcW w:w="2246" w:type="dxa"/>
             <w:tcBorders>
               <w:top w:val="single" w:sz="4" w:space="0" w:color="000000"/>
               <w:left w:val="single" w:sz="4" w:space="0" w:color="000000"/>
@@ -1292,7 +1292,6 @@
     <w:rPrDefault>
       <w:rPr>
         <w:rFonts w:ascii="Calibri" w:hAnsi="Calibri" w:eastAsia="Calibri" w:cs="" w:asciiTheme="minorHAnsi" w:cstheme="minorBidi" w:eastAsiaTheme="minorHAnsi" w:hAnsiTheme="minorHAnsi"/>
-        <w:sz w:val="22"/>
         <w:szCs w:val="22"/>
         <w:lang w:val="en-US" w:eastAsia="en-US" w:bidi="ar-SA"/>
       </w:rPr>

</xml_diff>